<commit_message>
UPDATE Part_03 No SQL Databases\Ch_01 Basics Folder
</commit_message>
<xml_diff>
--- a/Part_03 No SQL Databases/Ch_01 Basics/PDF/Book_Word.docx
+++ b/Part_03 No SQL Databases/Ch_01 Basics/PDF/Book_Word.docx
@@ -529,18 +529,7 @@
           <w:szCs w:val="32"/>
           <w:u w:val="none"/>
         </w:rPr>
-        <w:t>4.3.1 Vertical s</w:t>
-      </w:r>
-      <w:r>
-        <w:rPr>
-          <w:rStyle w:val="Hyperlink"/>
-          <w:rFonts w:ascii="Tw Cen MT" w:hAnsi="Tw Cen MT"/>
-          <w:color w:val="414B59"/>
-          <w:sz w:val="32"/>
-          <w:szCs w:val="32"/>
-          <w:u w:val="none"/>
-        </w:rPr>
-        <w:t xml:space="preserve">calability </w:t>
+        <w:t xml:space="preserve">4.3.1 Vertical scalability </w:t>
       </w:r>
     </w:p>
     <w:p>
@@ -569,73 +558,7 @@
           <w:szCs w:val="32"/>
           <w:u w:val="none"/>
         </w:rPr>
-        <w:t>4.</w:t>
-      </w:r>
-      <w:r>
-        <w:rPr>
-          <w:rStyle w:val="Hyperlink"/>
-          <w:rFonts w:ascii="Tw Cen MT" w:hAnsi="Tw Cen MT"/>
-          <w:color w:val="414B59"/>
-          <w:sz w:val="32"/>
-          <w:szCs w:val="32"/>
-          <w:u w:val="none"/>
-        </w:rPr>
-        <w:t>3</w:t>
-      </w:r>
-      <w:r>
-        <w:rPr>
-          <w:rStyle w:val="Hyperlink"/>
-          <w:rFonts w:ascii="Tw Cen MT" w:hAnsi="Tw Cen MT"/>
-          <w:color w:val="414B59"/>
-          <w:sz w:val="32"/>
-          <w:szCs w:val="32"/>
-          <w:u w:val="none"/>
-        </w:rPr>
-        <w:t>.</w:t>
-      </w:r>
-      <w:r>
-        <w:rPr>
-          <w:rStyle w:val="Hyperlink"/>
-          <w:rFonts w:ascii="Tw Cen MT" w:hAnsi="Tw Cen MT"/>
-          <w:color w:val="414B59"/>
-          <w:sz w:val="32"/>
-          <w:szCs w:val="32"/>
-          <w:u w:val="none"/>
-        </w:rPr>
-        <w:t>2</w:t>
-      </w:r>
-      <w:r>
-        <w:rPr>
-          <w:rStyle w:val="Hyperlink"/>
-          <w:rFonts w:ascii="Tw Cen MT" w:hAnsi="Tw Cen MT"/>
-          <w:color w:val="414B59"/>
-          <w:sz w:val="32"/>
-          <w:szCs w:val="32"/>
-          <w:u w:val="none"/>
-        </w:rPr>
-        <w:t xml:space="preserve"> </w:t>
-      </w:r>
-      <w:r>
-        <w:rPr>
-          <w:rStyle w:val="Hyperlink"/>
-          <w:rFonts w:ascii="Tw Cen MT" w:hAnsi="Tw Cen MT"/>
-          <w:color w:val="414B59"/>
-          <w:sz w:val="32"/>
-          <w:szCs w:val="32"/>
-          <w:u w:val="none"/>
-        </w:rPr>
-        <w:t xml:space="preserve">Horizontal </w:t>
-      </w:r>
-      <w:r>
-        <w:rPr>
-          <w:rStyle w:val="Hyperlink"/>
-          <w:rFonts w:ascii="Tw Cen MT" w:hAnsi="Tw Cen MT"/>
-          <w:color w:val="414B59"/>
-          <w:sz w:val="32"/>
-          <w:szCs w:val="32"/>
-          <w:u w:val="none"/>
-        </w:rPr>
-        <w:t xml:space="preserve">scalability </w:t>
+        <w:t xml:space="preserve">4.3.2 Horizontal scalability </w:t>
       </w:r>
       <w:r>
         <w:rPr>
@@ -707,6 +630,7 @@
           <w:sz w:val="32"/>
           <w:szCs w:val="32"/>
           <w:u w:val="none"/>
+          <w:rtl/>
         </w:rPr>
       </w:pPr>
       <w:r>
@@ -765,62 +689,7 @@
           <w:u w:val="none"/>
         </w:rPr>
         <w:br/>
-        <w:t xml:space="preserve">                    </w:t>
-      </w:r>
-      <w:r>
-        <w:rPr>
-          <w:rStyle w:val="Hyperlink"/>
-          <w:rFonts w:ascii="Tw Cen MT" w:hAnsi="Tw Cen MT"/>
-          <w:color w:val="414B59"/>
-          <w:sz w:val="32"/>
-          <w:szCs w:val="32"/>
-          <w:u w:val="none"/>
-        </w:rPr>
-        <w:t>4.4.</w:t>
-      </w:r>
-      <w:r>
-        <w:rPr>
-          <w:rStyle w:val="Hyperlink"/>
-          <w:rFonts w:ascii="Tw Cen MT" w:hAnsi="Tw Cen MT"/>
-          <w:color w:val="414B59"/>
-          <w:sz w:val="32"/>
-          <w:szCs w:val="32"/>
-          <w:u w:val="none"/>
-        </w:rPr>
-        <w:t>2</w:t>
-      </w:r>
-      <w:r>
-        <w:rPr>
-          <w:rStyle w:val="Hyperlink"/>
-          <w:rFonts w:ascii="Tw Cen MT" w:hAnsi="Tw Cen MT"/>
-          <w:color w:val="414B59"/>
-          <w:sz w:val="32"/>
-          <w:szCs w:val="32"/>
-          <w:u w:val="none"/>
-        </w:rPr>
-        <w:t xml:space="preserve"> </w:t>
-      </w:r>
-      <w:r>
-        <w:rPr>
-          <w:rStyle w:val="Hyperlink"/>
-          <w:rFonts w:ascii="Tw Cen MT" w:hAnsi="Tw Cen MT"/>
-          <w:color w:val="414B59"/>
-          <w:sz w:val="32"/>
-          <w:szCs w:val="32"/>
-          <w:u w:val="none"/>
-        </w:rPr>
-        <w:t>Causal</w:t>
-      </w:r>
-      <w:r>
-        <w:rPr>
-          <w:rStyle w:val="Hyperlink"/>
-          <w:rFonts w:ascii="Tw Cen MT" w:hAnsi="Tw Cen MT"/>
-          <w:color w:val="414B59"/>
-          <w:sz w:val="32"/>
-          <w:szCs w:val="32"/>
-          <w:u w:val="none"/>
-        </w:rPr>
-        <w:t xml:space="preserve"> consistency  </w:t>
+        <w:t xml:space="preserve">                    4.4.2 Causal consistency  </w:t>
       </w:r>
       <w:r>
         <w:rPr>
@@ -843,62 +712,7 @@
           <w:u w:val="none"/>
         </w:rPr>
         <w:br/>
-        <w:t xml:space="preserve">                    </w:t>
-      </w:r>
-      <w:r>
-        <w:rPr>
-          <w:rStyle w:val="Hyperlink"/>
-          <w:rFonts w:ascii="Tw Cen MT" w:hAnsi="Tw Cen MT"/>
-          <w:color w:val="414B59"/>
-          <w:sz w:val="32"/>
-          <w:szCs w:val="32"/>
-          <w:u w:val="none"/>
-        </w:rPr>
-        <w:t>4.4.</w:t>
-      </w:r>
-      <w:r>
-        <w:rPr>
-          <w:rStyle w:val="Hyperlink"/>
-          <w:rFonts w:ascii="Tw Cen MT" w:hAnsi="Tw Cen MT"/>
-          <w:color w:val="414B59"/>
-          <w:sz w:val="32"/>
-          <w:szCs w:val="32"/>
-          <w:u w:val="none"/>
-        </w:rPr>
-        <w:t>3</w:t>
-      </w:r>
-      <w:r>
-        <w:rPr>
-          <w:rStyle w:val="Hyperlink"/>
-          <w:rFonts w:ascii="Tw Cen MT" w:hAnsi="Tw Cen MT"/>
-          <w:color w:val="414B59"/>
-          <w:sz w:val="32"/>
-          <w:szCs w:val="32"/>
-          <w:u w:val="none"/>
-        </w:rPr>
-        <w:t xml:space="preserve"> </w:t>
-      </w:r>
-      <w:r>
-        <w:rPr>
-          <w:rStyle w:val="Hyperlink"/>
-          <w:rFonts w:ascii="Tw Cen MT" w:hAnsi="Tw Cen MT"/>
-          <w:color w:val="414B59"/>
-          <w:sz w:val="32"/>
-          <w:szCs w:val="32"/>
-          <w:u w:val="none"/>
-        </w:rPr>
-        <w:t>Eventual</w:t>
-      </w:r>
-      <w:r>
-        <w:rPr>
-          <w:rStyle w:val="Hyperlink"/>
-          <w:rFonts w:ascii="Tw Cen MT" w:hAnsi="Tw Cen MT"/>
-          <w:color w:val="414B59"/>
-          <w:sz w:val="32"/>
-          <w:szCs w:val="32"/>
-          <w:u w:val="none"/>
-        </w:rPr>
-        <w:t xml:space="preserve"> consistency  </w:t>
+        <w:t xml:space="preserve">                    4.4.3 Eventual consistency  </w:t>
       </w:r>
       <w:r>
         <w:rPr>
@@ -980,38 +794,1423 @@
         </w:rPr>
         <w:br/>
       </w:r>
-      <w:r>
-        <w:rPr>
-          <w:rStyle w:val="Hyperlink"/>
-          <w:rFonts w:ascii="Tw Cen MT" w:hAnsi="Tw Cen MT"/>
-          <w:color w:val="414B59"/>
-          <w:sz w:val="32"/>
-          <w:szCs w:val="32"/>
-          <w:u w:val="none"/>
+    </w:p>
+    <w:p>
+      <w:pPr>
+        <w:pStyle w:val="BodyText"/>
+        <w:tabs>
+          <w:tab w:val="left" w:pos="1417"/>
+        </w:tabs>
+        <w:spacing w:before="352"/>
+        <w:rPr>
+          <w:rStyle w:val="Hyperlink"/>
+          <w:rFonts w:ascii="Tw Cen MT" w:hAnsi="Tw Cen MT"/>
+          <w:color w:val="414B59"/>
+          <w:sz w:val="32"/>
+          <w:szCs w:val="32"/>
+          <w:u w:val="none"/>
+          <w:rtl/>
+        </w:rPr>
+      </w:pPr>
+    </w:p>
+    <w:p>
+      <w:pPr>
+        <w:pStyle w:val="BodyText"/>
+        <w:tabs>
+          <w:tab w:val="left" w:pos="1417"/>
+        </w:tabs>
+        <w:spacing w:before="352"/>
+        <w:rPr>
+          <w:rStyle w:val="Hyperlink"/>
+          <w:rFonts w:ascii="Tw Cen MT" w:hAnsi="Tw Cen MT"/>
+          <w:color w:val="414B59"/>
+          <w:sz w:val="32"/>
+          <w:szCs w:val="32"/>
+          <w:u w:val="none"/>
+          <w:rtl/>
+        </w:rPr>
+      </w:pPr>
+    </w:p>
+    <w:p>
+      <w:pPr>
+        <w:pStyle w:val="BodyText"/>
+        <w:tabs>
+          <w:tab w:val="left" w:pos="1417"/>
+        </w:tabs>
+        <w:spacing w:before="352"/>
+        <w:rPr>
+          <w:rStyle w:val="Hyperlink"/>
+          <w:rFonts w:ascii="Tw Cen MT" w:hAnsi="Tw Cen MT"/>
+          <w:color w:val="414B59"/>
+          <w:sz w:val="32"/>
+          <w:szCs w:val="32"/>
+          <w:u w:val="none"/>
+          <w:rtl/>
+        </w:rPr>
+      </w:pPr>
+    </w:p>
+    <w:p>
+      <w:pPr>
+        <w:pStyle w:val="BodyText"/>
+        <w:tabs>
+          <w:tab w:val="left" w:pos="1417"/>
+        </w:tabs>
+        <w:spacing w:before="352"/>
+        <w:rPr>
+          <w:rStyle w:val="Hyperlink"/>
+          <w:rFonts w:ascii="Tw Cen MT" w:hAnsi="Tw Cen MT"/>
+          <w:color w:val="414B59"/>
+          <w:sz w:val="32"/>
+          <w:szCs w:val="32"/>
+          <w:u w:val="none"/>
+          <w:rtl/>
+        </w:rPr>
+      </w:pPr>
+    </w:p>
+    <w:p>
+      <w:pPr>
+        <w:pStyle w:val="BodyText"/>
+        <w:tabs>
+          <w:tab w:val="left" w:pos="1417"/>
+        </w:tabs>
+        <w:spacing w:before="352"/>
+        <w:rPr>
+          <w:rStyle w:val="Hyperlink"/>
+          <w:rFonts w:ascii="Tw Cen MT" w:hAnsi="Tw Cen MT"/>
+          <w:color w:val="414B59"/>
+          <w:sz w:val="32"/>
+          <w:szCs w:val="32"/>
+          <w:u w:val="none"/>
+          <w:rtl/>
+        </w:rPr>
+      </w:pPr>
+    </w:p>
+    <w:p>
+      <w:pPr>
+        <w:pStyle w:val="BodyText"/>
+        <w:tabs>
+          <w:tab w:val="left" w:pos="1417"/>
+        </w:tabs>
+        <w:spacing w:before="352"/>
+        <w:rPr>
+          <w:rStyle w:val="Hyperlink"/>
+          <w:rFonts w:ascii="Tw Cen MT" w:hAnsi="Tw Cen MT"/>
+          <w:color w:val="414B59"/>
+          <w:sz w:val="32"/>
+          <w:szCs w:val="32"/>
+          <w:u w:val="none"/>
+          <w:rtl/>
+        </w:rPr>
+      </w:pPr>
+    </w:p>
+    <w:p>
+      <w:pPr>
+        <w:pStyle w:val="BodyText"/>
+        <w:tabs>
+          <w:tab w:val="left" w:pos="1417"/>
+        </w:tabs>
+        <w:spacing w:before="352"/>
+        <w:rPr>
+          <w:rStyle w:val="Hyperlink"/>
+          <w:rFonts w:ascii="Tw Cen MT" w:hAnsi="Tw Cen MT"/>
+          <w:color w:val="414B59"/>
+          <w:sz w:val="32"/>
+          <w:szCs w:val="32"/>
+          <w:u w:val="none"/>
+          <w:rtl/>
+        </w:rPr>
+      </w:pPr>
+    </w:p>
+    <w:p>
+      <w:pPr>
+        <w:pStyle w:val="BodyText"/>
+        <w:tabs>
+          <w:tab w:val="left" w:pos="1417"/>
+        </w:tabs>
+        <w:spacing w:before="352"/>
+        <w:rPr>
+          <w:rStyle w:val="Hyperlink"/>
+          <w:rFonts w:ascii="Tw Cen MT" w:hAnsi="Tw Cen MT"/>
+          <w:color w:val="414B59"/>
+          <w:sz w:val="32"/>
+          <w:szCs w:val="32"/>
+          <w:u w:val="none"/>
+          <w:rtl/>
+        </w:rPr>
+      </w:pPr>
+    </w:p>
+    <w:p>
+      <w:pPr>
+        <w:pStyle w:val="BodyText"/>
+        <w:tabs>
+          <w:tab w:val="left" w:pos="1417"/>
+        </w:tabs>
+        <w:spacing w:before="352"/>
+        <w:rPr>
+          <w:rStyle w:val="Hyperlink"/>
+          <w:rFonts w:ascii="Tw Cen MT" w:hAnsi="Tw Cen MT"/>
+          <w:color w:val="414B59"/>
+          <w:sz w:val="32"/>
+          <w:szCs w:val="32"/>
+          <w:u w:val="none"/>
+          <w:rtl/>
+        </w:rPr>
+      </w:pPr>
+    </w:p>
+    <w:p>
+      <w:pPr>
+        <w:pStyle w:val="BodyText"/>
+        <w:tabs>
+          <w:tab w:val="left" w:pos="1417"/>
+        </w:tabs>
+        <w:spacing w:before="352"/>
+        <w:rPr>
+          <w:rStyle w:val="Hyperlink"/>
+          <w:rFonts w:ascii="Tw Cen MT" w:hAnsi="Tw Cen MT"/>
+          <w:color w:val="414B59"/>
+          <w:sz w:val="32"/>
+          <w:szCs w:val="32"/>
+          <w:u w:val="none"/>
+          <w:rtl/>
+        </w:rPr>
+      </w:pPr>
+    </w:p>
+    <w:p>
+      <w:pPr>
+        <w:pStyle w:val="BodyText"/>
+        <w:spacing w:before="79"/>
+        <w:rPr>
+          <w:rFonts w:ascii="Tw Cen MT" w:hAnsi="Tw Cen MT" w:cstheme="minorBidi"/>
+          <w:b/>
+          <w:bCs/>
+          <w:color w:val="2E74B5" w:themeColor="accent5" w:themeShade="BF"/>
+          <w:sz w:val="52"/>
+          <w:szCs w:val="52"/>
+        </w:rPr>
+      </w:pPr>
+    </w:p>
+    <w:p>
+      <w:pPr>
+        <w:pStyle w:val="BodyText"/>
+        <w:spacing w:before="79"/>
+        <w:rPr>
+          <w:rFonts w:ascii="Tw Cen MT" w:hAnsi="Tw Cen MT" w:cstheme="minorBidi"/>
+          <w:b/>
+          <w:bCs/>
+          <w:color w:val="2E74B5" w:themeColor="accent5" w:themeShade="BF"/>
+          <w:sz w:val="72"/>
+          <w:szCs w:val="72"/>
+        </w:rPr>
+      </w:pPr>
+      <w:r>
+        <w:rPr>
+          <w:rFonts w:ascii="Tw Cen MT" w:hAnsi="Tw Cen MT" w:cstheme="minorBidi"/>
+          <w:b/>
+          <w:bCs/>
+          <w:color w:val="2E74B5" w:themeColor="accent5" w:themeShade="BF"/>
+          <w:sz w:val="72"/>
+          <w:szCs w:val="72"/>
+        </w:rPr>
+        <w:lastRenderedPageBreak/>
+        <w:t>Technology agnostic :</w:t>
+      </w:r>
+    </w:p>
+    <w:p>
+      <w:pPr>
+        <w:pStyle w:val="BodyText"/>
+        <w:spacing w:before="79"/>
+        <w:rPr>
+          <w:rFonts w:ascii="Tw Cen MT" w:hAnsi="Tw Cen MT" w:cstheme="minorBidi"/>
+          <w:b/>
+          <w:bCs/>
+          <w:color w:val="C00000"/>
+          <w:sz w:val="44"/>
+          <w:szCs w:val="44"/>
+        </w:rPr>
+      </w:pPr>
+      <w:r>
+        <w:rPr>
+          <w:rFonts w:cstheme="minorBidi"/>
+          <w:b/>
+          <w:bCs/>
+          <w:color w:val="C00000"/>
+          <w:sz w:val="44"/>
+          <w:szCs w:val="44"/>
+        </w:rPr>
+        <w:t>Wrong database selection :</w:t>
+      </w:r>
+    </w:p>
+    <w:p>
+      <w:pPr>
+        <w:pStyle w:val="BodyText"/>
+        <w:spacing w:before="79"/>
+        <w:rPr>
+          <w:rFonts w:cstheme="minorBidi"/>
+          <w:color w:val="000000" w:themeColor="text1"/>
+          <w:sz w:val="44"/>
+          <w:szCs w:val="44"/>
+        </w:rPr>
+      </w:pPr>
+      <w:r>
+        <w:rPr>
+          <w:rFonts w:cstheme="minorBidi"/>
+          <w:color w:val="000000" w:themeColor="text1"/>
+          <w:sz w:val="44"/>
+          <w:szCs w:val="44"/>
+        </w:rPr>
+        <w:t>One of the major mistakes I see in the software industry is choosing the database based on the technology stack for example:</w:t>
+      </w:r>
+    </w:p>
+    <w:p>
+      <w:pPr>
+        <w:pStyle w:val="BodyText"/>
+        <w:numPr>
+          <w:ilvl w:val="0"/>
+          <w:numId w:val="3"/>
+        </w:numPr>
+        <w:spacing w:before="79"/>
+        <w:rPr>
+          <w:rFonts w:cstheme="minorBidi"/>
+          <w:color w:val="000000" w:themeColor="text1"/>
+          <w:sz w:val="44"/>
+          <w:szCs w:val="44"/>
+        </w:rPr>
+      </w:pPr>
+      <w:r>
+        <w:rPr>
+          <w:rFonts w:cstheme="minorBidi"/>
+          <w:color w:val="000000" w:themeColor="text1"/>
+          <w:sz w:val="44"/>
+          <w:szCs w:val="44"/>
+        </w:rPr>
+        <w:t xml:space="preserve">If the developers team use </w:t>
+      </w:r>
+      <w:r>
+        <w:rPr>
+          <w:rFonts w:cstheme="minorBidi"/>
+          <w:color w:val="FF0000"/>
+          <w:sz w:val="44"/>
+          <w:szCs w:val="44"/>
+        </w:rPr>
+        <w:t xml:space="preserve">.Net stack </w:t>
+      </w:r>
+      <w:r>
+        <w:rPr>
+          <w:rFonts w:cstheme="minorBidi"/>
+          <w:color w:val="000000" w:themeColor="text1"/>
+          <w:sz w:val="44"/>
+          <w:szCs w:val="44"/>
+        </w:rPr>
+        <w:t xml:space="preserve">, the database will be automatically </w:t>
+      </w:r>
+      <w:r>
+        <w:rPr>
+          <w:rFonts w:cstheme="minorBidi"/>
+          <w:color w:val="FF0000"/>
+          <w:sz w:val="44"/>
+          <w:szCs w:val="44"/>
+        </w:rPr>
+        <w:t>SQL Server</w:t>
+      </w:r>
+      <w:r>
+        <w:rPr>
+          <w:rFonts w:cstheme="minorBidi"/>
+          <w:color w:val="000000" w:themeColor="text1"/>
+          <w:sz w:val="44"/>
+          <w:szCs w:val="44"/>
+        </w:rPr>
+        <w:t>.</w:t>
+      </w:r>
+    </w:p>
+    <w:p>
+      <w:pPr>
+        <w:pStyle w:val="BodyText"/>
+        <w:numPr>
+          <w:ilvl w:val="0"/>
+          <w:numId w:val="3"/>
+        </w:numPr>
+        <w:spacing w:before="79"/>
+        <w:rPr>
+          <w:rFonts w:cstheme="minorBidi"/>
+          <w:color w:val="000000" w:themeColor="text1"/>
+          <w:sz w:val="44"/>
+          <w:szCs w:val="44"/>
+        </w:rPr>
+      </w:pPr>
+      <w:r>
+        <w:rPr>
+          <w:rFonts w:cstheme="minorBidi"/>
+          <w:color w:val="000000" w:themeColor="text1"/>
+          <w:sz w:val="44"/>
+          <w:szCs w:val="44"/>
+        </w:rPr>
+        <w:t xml:space="preserve">If the developers team use </w:t>
+      </w:r>
+      <w:r>
+        <w:rPr>
+          <w:rFonts w:cstheme="minorBidi"/>
+          <w:color w:val="FF0000"/>
+          <w:sz w:val="44"/>
+          <w:szCs w:val="44"/>
+        </w:rPr>
+        <w:t>MEAN</w:t>
+      </w:r>
+      <w:r>
+        <w:rPr>
+          <w:rFonts w:cstheme="minorBidi"/>
+          <w:color w:val="FF0000"/>
+          <w:sz w:val="44"/>
+          <w:szCs w:val="44"/>
+        </w:rPr>
+        <w:t xml:space="preserve"> stack </w:t>
+      </w:r>
+      <w:r>
+        <w:rPr>
+          <w:rFonts w:cstheme="minorBidi"/>
+          <w:color w:val="000000" w:themeColor="text1"/>
+          <w:sz w:val="44"/>
+          <w:szCs w:val="44"/>
+        </w:rPr>
+        <w:t xml:space="preserve">, the database will be automatically </w:t>
+      </w:r>
+      <w:r>
+        <w:rPr>
+          <w:rFonts w:cstheme="minorBidi"/>
+          <w:color w:val="FF0000"/>
+          <w:sz w:val="44"/>
+          <w:szCs w:val="44"/>
+        </w:rPr>
+        <w:t>MongoDB</w:t>
+      </w:r>
+      <w:r>
+        <w:rPr>
+          <w:rFonts w:cstheme="minorBidi"/>
+          <w:color w:val="000000" w:themeColor="text1"/>
+          <w:sz w:val="44"/>
+          <w:szCs w:val="44"/>
+        </w:rPr>
+        <w:t>.</w:t>
+      </w:r>
+    </w:p>
+    <w:p>
+      <w:pPr>
+        <w:pStyle w:val="BodyText"/>
+        <w:spacing w:before="79"/>
+        <w:rPr>
+          <w:rFonts w:ascii="Tw Cen MT" w:hAnsi="Tw Cen MT" w:cstheme="minorBidi"/>
+          <w:b/>
+          <w:bCs/>
+          <w:color w:val="00B050"/>
+          <w:sz w:val="44"/>
+          <w:szCs w:val="44"/>
+        </w:rPr>
+      </w:pPr>
+      <w:r>
+        <w:rPr>
+          <w:rFonts w:cstheme="minorBidi"/>
+          <w:b/>
+          <w:bCs/>
+          <w:color w:val="00B050"/>
+          <w:sz w:val="44"/>
+          <w:szCs w:val="44"/>
+        </w:rPr>
+        <w:t>Good</w:t>
+      </w:r>
+      <w:r>
+        <w:rPr>
+          <w:rFonts w:cstheme="minorBidi"/>
+          <w:b/>
+          <w:bCs/>
+          <w:color w:val="00B050"/>
+          <w:sz w:val="44"/>
+          <w:szCs w:val="44"/>
+        </w:rPr>
+        <w:t xml:space="preserve"> database selection :</w:t>
+      </w:r>
+    </w:p>
+    <w:p>
+      <w:pPr>
+        <w:pStyle w:val="BodyText"/>
+        <w:numPr>
+          <w:ilvl w:val="0"/>
+          <w:numId w:val="4"/>
+        </w:numPr>
+        <w:spacing w:before="79"/>
+        <w:rPr>
+          <w:rFonts w:cstheme="minorBidi"/>
+          <w:color w:val="000000" w:themeColor="text1"/>
+          <w:sz w:val="44"/>
+          <w:szCs w:val="44"/>
+        </w:rPr>
+      </w:pPr>
+      <w:r>
+        <w:rPr>
+          <w:rFonts w:cstheme="minorBidi"/>
+          <w:color w:val="000000" w:themeColor="text1"/>
+          <w:sz w:val="44"/>
+          <w:szCs w:val="44"/>
+        </w:rPr>
+        <w:t>Different business</w:t>
+      </w:r>
+      <w:r>
+        <w:rPr>
+          <w:rFonts w:cstheme="minorBidi"/>
+          <w:color w:val="000000" w:themeColor="text1"/>
+          <w:sz w:val="44"/>
+          <w:szCs w:val="44"/>
+        </w:rPr>
+        <w:t>es</w:t>
+      </w:r>
+      <w:r>
+        <w:rPr>
+          <w:rFonts w:cstheme="minorBidi"/>
+          <w:color w:val="000000" w:themeColor="text1"/>
+          <w:sz w:val="44"/>
+          <w:szCs w:val="44"/>
+        </w:rPr>
+        <w:t xml:space="preserve"> need different databases , </w:t>
+      </w:r>
+      <w:r>
+        <w:rPr>
+          <w:rFonts w:cstheme="minorBidi"/>
+          <w:color w:val="000000" w:themeColor="text1"/>
+          <w:sz w:val="44"/>
+          <w:szCs w:val="44"/>
+        </w:rPr>
+        <w:t xml:space="preserve">banking system needs database that different than social media app needs , you must choose the database that best suitable for your business domain. </w:t>
+      </w:r>
+    </w:p>
+    <w:p>
+      <w:pPr>
+        <w:pStyle w:val="BodyText"/>
+        <w:numPr>
+          <w:ilvl w:val="0"/>
+          <w:numId w:val="4"/>
+        </w:numPr>
+        <w:spacing w:before="79"/>
+        <w:rPr>
+          <w:rFonts w:cstheme="minorBidi"/>
+          <w:color w:val="000000" w:themeColor="text1"/>
+          <w:sz w:val="44"/>
+          <w:szCs w:val="44"/>
+        </w:rPr>
+      </w:pPr>
+      <w:r>
+        <w:rPr>
+          <w:rFonts w:cstheme="minorBidi"/>
+          <w:color w:val="000000" w:themeColor="text1"/>
+          <w:sz w:val="44"/>
+          <w:szCs w:val="44"/>
+        </w:rPr>
+        <w:t xml:space="preserve">Non-functional requirements is a very another important factor to choose your database , system of </w:t>
+      </w:r>
+      <w:r>
+        <w:rPr>
+          <w:rFonts w:cstheme="minorBidi"/>
+          <w:color w:val="00B050"/>
+          <w:sz w:val="44"/>
+          <w:szCs w:val="44"/>
+        </w:rPr>
+        <w:t>1000</w:t>
+      </w:r>
+      <w:r>
+        <w:rPr>
+          <w:rFonts w:cstheme="minorBidi"/>
+          <w:color w:val="000000" w:themeColor="text1"/>
+          <w:sz w:val="44"/>
+          <w:szCs w:val="44"/>
+        </w:rPr>
+        <w:t xml:space="preserve"> users needs database that different than system with </w:t>
+      </w:r>
+      <w:r>
+        <w:rPr>
+          <w:rFonts w:cstheme="minorBidi"/>
+          <w:color w:val="00B050"/>
+          <w:sz w:val="44"/>
+          <w:szCs w:val="44"/>
+        </w:rPr>
+        <w:t>1</w:t>
+      </w:r>
+      <w:r>
+        <w:rPr>
+          <w:rFonts w:cstheme="minorBidi"/>
+          <w:color w:val="00B050"/>
+          <w:sz w:val="44"/>
+          <w:szCs w:val="44"/>
+        </w:rPr>
+        <w:t>0</w:t>
+      </w:r>
+      <w:r>
+        <w:rPr>
+          <w:rFonts w:cstheme="minorBidi"/>
+          <w:color w:val="00B050"/>
+          <w:sz w:val="44"/>
+          <w:szCs w:val="44"/>
+        </w:rPr>
+        <w:t xml:space="preserve">,000,000 </w:t>
+      </w:r>
+      <w:r>
+        <w:rPr>
+          <w:rFonts w:cstheme="minorBidi"/>
+          <w:color w:val="000000" w:themeColor="text1"/>
+          <w:sz w:val="44"/>
+          <w:szCs w:val="44"/>
+        </w:rPr>
+        <w:t>users.</w:t>
+      </w:r>
+    </w:p>
+    <w:p>
+      <w:pPr>
+        <w:pStyle w:val="BodyText"/>
+        <w:spacing w:before="79"/>
+        <w:ind w:left="360"/>
+        <w:rPr>
+          <w:rFonts w:cstheme="minorBidi"/>
+          <w:color w:val="000000" w:themeColor="text1"/>
+          <w:sz w:val="48"/>
+          <w:szCs w:val="48"/>
+        </w:rPr>
+      </w:pPr>
+    </w:p>
+    <w:p>
+      <w:pPr>
+        <w:pStyle w:val="BodyText"/>
+        <w:spacing w:before="79"/>
+        <w:rPr>
+          <w:rFonts w:ascii="Tw Cen MT" w:hAnsi="Tw Cen MT" w:cstheme="minorBidi"/>
+          <w:b/>
+          <w:bCs/>
+          <w:color w:val="2E74B5" w:themeColor="accent5" w:themeShade="BF"/>
+          <w:sz w:val="72"/>
+          <w:szCs w:val="72"/>
+        </w:rPr>
+      </w:pPr>
+      <w:r>
+        <w:rPr>
+          <w:rFonts w:ascii="Tw Cen MT" w:hAnsi="Tw Cen MT" w:cstheme="minorBidi"/>
+          <w:b/>
+          <w:bCs/>
+          <w:color w:val="2E74B5" w:themeColor="accent5" w:themeShade="BF"/>
+          <w:sz w:val="72"/>
+          <w:szCs w:val="72"/>
+        </w:rPr>
+        <w:lastRenderedPageBreak/>
+        <w:t>SQL Databases</w:t>
+      </w:r>
+    </w:p>
+    <w:p>
+      <w:pPr>
+        <w:pStyle w:val="BodyText"/>
+        <w:spacing w:before="79"/>
+        <w:rPr>
+          <w:rFonts w:cstheme="minorBidi"/>
+          <w:color w:val="000000" w:themeColor="text1"/>
+          <w:sz w:val="44"/>
+          <w:szCs w:val="44"/>
+        </w:rPr>
+      </w:pPr>
+      <w:r>
+        <w:rPr>
+          <w:rFonts w:cstheme="minorBidi"/>
+          <w:color w:val="000000" w:themeColor="text1"/>
+          <w:sz w:val="44"/>
+          <w:szCs w:val="44"/>
+        </w:rPr>
+        <w:t xml:space="preserve">SQL databases also known as Relational Databases. </w:t>
+      </w:r>
+    </w:p>
+    <w:p>
+      <w:pPr>
+        <w:pStyle w:val="BodyText"/>
+        <w:spacing w:before="79"/>
+        <w:rPr>
+          <w:rFonts w:cstheme="minorBidi"/>
+          <w:b/>
+          <w:bCs/>
+          <w:color w:val="000000" w:themeColor="text1"/>
+          <w:sz w:val="44"/>
+          <w:szCs w:val="44"/>
+        </w:rPr>
+      </w:pPr>
+      <w:r>
+        <w:rPr>
+          <w:rFonts w:cstheme="minorBidi"/>
+          <w:b/>
+          <w:bCs/>
+          <w:color w:val="00B050"/>
+          <w:sz w:val="44"/>
+          <w:szCs w:val="44"/>
+        </w:rPr>
+        <w:t>What is SQL Database ?</w:t>
+      </w:r>
+    </w:p>
+    <w:p>
+      <w:pPr>
+        <w:pStyle w:val="BodyText"/>
+        <w:spacing w:before="79"/>
+        <w:rPr>
+          <w:rFonts w:cstheme="minorBidi"/>
+          <w:color w:val="000000" w:themeColor="text1"/>
+          <w:sz w:val="44"/>
+          <w:szCs w:val="44"/>
+        </w:rPr>
+      </w:pPr>
+      <w:r>
+        <w:rPr>
+          <w:rFonts w:cstheme="minorBidi"/>
+          <w:color w:val="000000" w:themeColor="text1"/>
+          <w:sz w:val="44"/>
+          <w:szCs w:val="44"/>
+        </w:rPr>
+        <w:t>Database</w:t>
+      </w:r>
+      <w:r>
+        <w:rPr>
+          <w:rFonts w:cstheme="minorBidi"/>
+          <w:color w:val="000000" w:themeColor="text1"/>
+          <w:sz w:val="44"/>
+          <w:szCs w:val="44"/>
+        </w:rPr>
+        <w:t xml:space="preserve"> that store data on</w:t>
+      </w:r>
+      <w:r>
+        <w:rPr>
+          <w:rFonts w:cstheme="minorBidi"/>
+          <w:color w:val="000000" w:themeColor="text1"/>
+          <w:sz w:val="44"/>
+          <w:szCs w:val="44"/>
+        </w:rPr>
+        <w:t xml:space="preserve"> a</w:t>
+      </w:r>
+      <w:r>
+        <w:rPr>
+          <w:rFonts w:cstheme="minorBidi"/>
+          <w:color w:val="000000" w:themeColor="text1"/>
+          <w:sz w:val="44"/>
+          <w:szCs w:val="44"/>
+        </w:rPr>
+        <w:t xml:space="preserve"> tabular format </w:t>
+      </w:r>
+      <w:r>
+        <w:rPr>
+          <w:rFonts w:cstheme="minorBidi"/>
+          <w:color w:val="000000" w:themeColor="text1"/>
+          <w:sz w:val="44"/>
+          <w:szCs w:val="44"/>
         </w:rPr>
         <w:br/>
-      </w:r>
-    </w:p>
-    <w:p>
-      <w:pPr>
+        <w:t>( rows and columns )</w:t>
+      </w:r>
+    </w:p>
+    <w:p>
+      <w:pPr>
+        <w:pStyle w:val="BodyText"/>
+        <w:spacing w:before="79"/>
+        <w:rPr>
+          <w:rFonts w:ascii="Tw Cen MT" w:hAnsi="Tw Cen MT" w:cstheme="minorBidi"/>
+          <w:b/>
+          <w:bCs/>
+          <w:color w:val="2E74B5" w:themeColor="accent5" w:themeShade="BF"/>
+          <w:sz w:val="52"/>
+          <w:szCs w:val="52"/>
+        </w:rPr>
+      </w:pPr>
+      <w:r>
+        <w:rPr>
+          <w:rFonts w:ascii="Tw Cen MT" w:hAnsi="Tw Cen MT" w:cstheme="minorBidi"/>
+          <w:b/>
+          <w:bCs/>
+          <w:noProof/>
+          <w:color w:val="2E74B5" w:themeColor="accent5" w:themeShade="BF"/>
+          <w:sz w:val="52"/>
+          <w:szCs w:val="52"/>
+          <w14:ligatures w14:val="standardContextual"/>
+        </w:rPr>
+        <w:drawing>
+          <wp:inline distT="0" distB="0" distL="0" distR="0" wp14:anchorId="47361580" wp14:editId="21B3351D">
+            <wp:extent cx="6438900" cy="5353050"/>
+            <wp:effectExtent l="0" t="0" r="0" b="0"/>
+            <wp:docPr id="803295784" name="Picture 3" descr="A close-up of a table&#10;&#10;Description automatically generated"/>
+            <wp:cNvGraphicFramePr>
+              <a:graphicFrameLocks xmlns:a="http://schemas.openxmlformats.org/drawingml/2006/main" noChangeAspect="1"/>
+            </wp:cNvGraphicFramePr>
+            <a:graphic xmlns:a="http://schemas.openxmlformats.org/drawingml/2006/main">
+              <a:graphicData uri="http://schemas.openxmlformats.org/drawingml/2006/picture">
+                <pic:pic xmlns:pic="http://schemas.openxmlformats.org/drawingml/2006/picture">
+                  <pic:nvPicPr>
+                    <pic:cNvPr id="803295784" name="Picture 3" descr="A close-up of a table&#10;&#10;Description automatically generated"/>
+                    <pic:cNvPicPr/>
+                  </pic:nvPicPr>
+                  <pic:blipFill>
+                    <a:blip r:embed="rId6" cstate="print">
+                      <a:extLst>
+                        <a:ext uri="{28A0092B-C50C-407E-A947-70E740481C1C}">
+                          <a14:useLocalDpi xmlns:a14="http://schemas.microsoft.com/office/drawing/2010/main" val="0"/>
+                        </a:ext>
+                      </a:extLst>
+                    </a:blip>
+                    <a:stretch>
+                      <a:fillRect/>
+                    </a:stretch>
+                  </pic:blipFill>
+                  <pic:spPr>
+                    <a:xfrm>
+                      <a:off x="0" y="0"/>
+                      <a:ext cx="6438900" cy="5353050"/>
+                    </a:xfrm>
+                    <a:prstGeom prst="rect">
+                      <a:avLst/>
+                    </a:prstGeom>
+                  </pic:spPr>
+                </pic:pic>
+              </a:graphicData>
+            </a:graphic>
+          </wp:inline>
+        </w:drawing>
+      </w:r>
+    </w:p>
+    <w:p>
+      <w:pPr>
+        <w:pStyle w:val="BodyText"/>
+        <w:spacing w:before="79"/>
+        <w:rPr>
+          <w:rFonts w:cstheme="minorBidi"/>
+          <w:b/>
+          <w:bCs/>
+          <w:color w:val="000000" w:themeColor="text1"/>
+          <w:sz w:val="44"/>
+          <w:szCs w:val="44"/>
+        </w:rPr>
+      </w:pPr>
+      <w:r>
+        <w:rPr>
+          <w:rStyle w:val="Hyperlink"/>
+          <w:rFonts w:ascii="Tw Cen MT" w:hAnsi="Tw Cen MT"/>
+          <w:color w:val="414B59"/>
+          <w:sz w:val="32"/>
+          <w:szCs w:val="32"/>
+          <w:u w:val="none"/>
+        </w:rPr>
+        <w:br/>
+      </w:r>
+      <w:r>
+        <w:rPr>
+          <w:rFonts w:cstheme="minorBidi"/>
+          <w:b/>
+          <w:bCs/>
+          <w:color w:val="C00000"/>
+          <w:sz w:val="44"/>
+          <w:szCs w:val="44"/>
+        </w:rPr>
+        <w:lastRenderedPageBreak/>
+        <w:t>I</w:t>
+      </w:r>
+      <w:r>
+        <w:rPr>
+          <w:rFonts w:cstheme="minorBidi"/>
+          <w:b/>
+          <w:bCs/>
+          <w:color w:val="C00000"/>
+          <w:sz w:val="44"/>
+          <w:szCs w:val="44"/>
+        </w:rPr>
+        <w:t xml:space="preserve">s </w:t>
+      </w:r>
+      <w:r>
+        <w:rPr>
+          <w:rFonts w:cstheme="minorBidi"/>
+          <w:b/>
+          <w:bCs/>
+          <w:color w:val="C00000"/>
+          <w:sz w:val="44"/>
+          <w:szCs w:val="44"/>
+        </w:rPr>
+        <w:t xml:space="preserve">Excel sheets can be </w:t>
+      </w:r>
+      <w:r>
+        <w:rPr>
+          <w:rFonts w:cstheme="minorBidi"/>
+          <w:b/>
+          <w:bCs/>
+          <w:color w:val="C00000"/>
+          <w:sz w:val="44"/>
+          <w:szCs w:val="44"/>
+        </w:rPr>
+        <w:t>SQL Database</w:t>
+      </w:r>
+      <w:r>
+        <w:rPr>
+          <w:rFonts w:cstheme="minorBidi"/>
+          <w:b/>
+          <w:bCs/>
+          <w:color w:val="C00000"/>
+          <w:sz w:val="44"/>
+          <w:szCs w:val="44"/>
+        </w:rPr>
+        <w:t xml:space="preserve"> because it store data on tables ( rows – columns )</w:t>
+      </w:r>
+      <w:r>
+        <w:rPr>
+          <w:rFonts w:cstheme="minorBidi"/>
+          <w:b/>
+          <w:bCs/>
+          <w:color w:val="C00000"/>
+          <w:sz w:val="44"/>
+          <w:szCs w:val="44"/>
+        </w:rPr>
+        <w:t xml:space="preserve"> ?</w:t>
+      </w:r>
+    </w:p>
+    <w:p>
+      <w:pPr>
+        <w:pStyle w:val="BodyText"/>
+        <w:tabs>
+          <w:tab w:val="left" w:pos="1417"/>
+        </w:tabs>
+        <w:spacing w:before="352"/>
+        <w:rPr>
+          <w:rFonts w:cstheme="minorBidi"/>
+          <w:color w:val="000000" w:themeColor="text1"/>
+          <w:sz w:val="44"/>
+          <w:szCs w:val="44"/>
+        </w:rPr>
+      </w:pPr>
+      <w:r>
+        <w:rPr>
+          <w:rFonts w:cstheme="minorBidi"/>
+          <w:noProof/>
+          <w:color w:val="000000" w:themeColor="text1"/>
+          <w:sz w:val="44"/>
+          <w:szCs w:val="44"/>
+          <w14:ligatures w14:val="standardContextual"/>
+        </w:rPr>
+        <w:drawing>
+          <wp:inline distT="0" distB="0" distL="0" distR="0" wp14:anchorId="7A9E6A90" wp14:editId="4A751C3F">
+            <wp:extent cx="6599555" cy="2470150"/>
+            <wp:effectExtent l="0" t="0" r="0" b="6350"/>
+            <wp:docPr id="1306832624" name="Picture 2" descr="A screenshot of a computer&#10;&#10;Description automatically generated"/>
+            <wp:cNvGraphicFramePr>
+              <a:graphicFrameLocks xmlns:a="http://schemas.openxmlformats.org/drawingml/2006/main" noChangeAspect="1"/>
+            </wp:cNvGraphicFramePr>
+            <a:graphic xmlns:a="http://schemas.openxmlformats.org/drawingml/2006/main">
+              <a:graphicData uri="http://schemas.openxmlformats.org/drawingml/2006/picture">
+                <pic:pic xmlns:pic="http://schemas.openxmlformats.org/drawingml/2006/picture">
+                  <pic:nvPicPr>
+                    <pic:cNvPr id="1306832624" name="Picture 2" descr="A screenshot of a computer&#10;&#10;Description automatically generated"/>
+                    <pic:cNvPicPr/>
+                  </pic:nvPicPr>
+                  <pic:blipFill>
+                    <a:blip r:embed="rId7" cstate="print">
+                      <a:extLst>
+                        <a:ext uri="{28A0092B-C50C-407E-A947-70E740481C1C}">
+                          <a14:useLocalDpi xmlns:a14="http://schemas.microsoft.com/office/drawing/2010/main" val="0"/>
+                        </a:ext>
+                      </a:extLst>
+                    </a:blip>
+                    <a:stretch>
+                      <a:fillRect/>
+                    </a:stretch>
+                  </pic:blipFill>
+                  <pic:spPr>
+                    <a:xfrm>
+                      <a:off x="0" y="0"/>
+                      <a:ext cx="6604722" cy="2472084"/>
+                    </a:xfrm>
+                    <a:prstGeom prst="rect">
+                      <a:avLst/>
+                    </a:prstGeom>
+                  </pic:spPr>
+                </pic:pic>
+              </a:graphicData>
+            </a:graphic>
+          </wp:inline>
+        </w:drawing>
+      </w:r>
+    </w:p>
+    <w:p>
+      <w:pPr>
+        <w:pStyle w:val="BodyText"/>
+        <w:tabs>
+          <w:tab w:val="left" w:pos="1417"/>
+        </w:tabs>
+        <w:spacing w:before="352"/>
+        <w:rPr>
+          <w:rFonts w:cstheme="minorBidi"/>
+          <w:color w:val="000000" w:themeColor="text1"/>
+          <w:sz w:val="40"/>
+          <w:szCs w:val="40"/>
+        </w:rPr>
+      </w:pPr>
+      <w:r>
+        <w:rPr>
+          <w:rFonts w:cstheme="minorBidi"/>
+          <w:color w:val="000000" w:themeColor="text1"/>
+          <w:sz w:val="40"/>
+          <w:szCs w:val="40"/>
+        </w:rPr>
+        <w:t>E</w:t>
+      </w:r>
+      <w:r>
+        <w:rPr>
+          <w:rFonts w:cstheme="minorBidi"/>
+          <w:color w:val="000000" w:themeColor="text1"/>
+          <w:sz w:val="40"/>
+          <w:szCs w:val="40"/>
+        </w:rPr>
+        <w:t>xcel sheets is just a program</w:t>
+      </w:r>
+      <w:r>
+        <w:rPr>
+          <w:rFonts w:cstheme="minorBidi"/>
+          <w:color w:val="000000" w:themeColor="text1"/>
+          <w:sz w:val="40"/>
+          <w:szCs w:val="40"/>
+        </w:rPr>
+        <w:t xml:space="preserve"> to store data , </w:t>
+      </w:r>
+      <w:r>
+        <w:rPr>
+          <w:rFonts w:cstheme="minorBidi"/>
+          <w:b/>
+          <w:bCs/>
+          <w:color w:val="C00000"/>
+          <w:sz w:val="40"/>
+          <w:szCs w:val="40"/>
+        </w:rPr>
+        <w:t>N</w:t>
+      </w:r>
+      <w:r>
+        <w:rPr>
+          <w:rFonts w:cstheme="minorBidi"/>
+          <w:b/>
+          <w:bCs/>
+          <w:color w:val="C00000"/>
+          <w:sz w:val="40"/>
+          <w:szCs w:val="40"/>
+        </w:rPr>
+        <w:t>ot</w:t>
+      </w:r>
+      <w:r>
+        <w:rPr>
+          <w:rFonts w:cstheme="minorBidi"/>
+          <w:color w:val="000000" w:themeColor="text1"/>
+          <w:sz w:val="40"/>
+          <w:szCs w:val="40"/>
+        </w:rPr>
+        <w:t xml:space="preserve"> any</w:t>
+      </w:r>
+      <w:r>
+        <w:rPr>
+          <w:rFonts w:cstheme="minorBidi"/>
+          <w:color w:val="000000" w:themeColor="text1"/>
+          <w:sz w:val="40"/>
+          <w:szCs w:val="40"/>
+        </w:rPr>
+        <w:t xml:space="preserve"> </w:t>
+      </w:r>
+      <w:r>
+        <w:rPr>
+          <w:rFonts w:cstheme="minorBidi"/>
+          <w:color w:val="000000" w:themeColor="text1"/>
+          <w:sz w:val="40"/>
+          <w:szCs w:val="40"/>
+        </w:rPr>
+        <w:t>program</w:t>
+      </w:r>
+      <w:r>
+        <w:rPr>
+          <w:rFonts w:cstheme="minorBidi"/>
+          <w:color w:val="000000" w:themeColor="text1"/>
+          <w:sz w:val="40"/>
+          <w:szCs w:val="40"/>
+        </w:rPr>
+        <w:t xml:space="preserve"> </w:t>
+      </w:r>
+      <w:r>
+        <w:rPr>
+          <w:rFonts w:cstheme="minorBidi"/>
+          <w:color w:val="000000" w:themeColor="text1"/>
+          <w:sz w:val="40"/>
+          <w:szCs w:val="40"/>
+        </w:rPr>
+        <w:t xml:space="preserve">or </w:t>
+      </w:r>
+      <w:r>
+        <w:rPr>
+          <w:rFonts w:cstheme="minorBidi"/>
+          <w:color w:val="000000" w:themeColor="text1"/>
+          <w:sz w:val="40"/>
+          <w:szCs w:val="40"/>
+        </w:rPr>
+        <w:t>data store use tables, rows and columns will be SQL Database</w:t>
+      </w:r>
+      <w:r>
+        <w:rPr>
+          <w:rFonts w:cstheme="minorBidi"/>
+          <w:color w:val="000000" w:themeColor="text1"/>
+          <w:sz w:val="40"/>
+          <w:szCs w:val="40"/>
+        </w:rPr>
+        <w:t>.</w:t>
+      </w:r>
+    </w:p>
+    <w:p>
+      <w:pPr>
+        <w:pStyle w:val="BodyText"/>
+        <w:tabs>
+          <w:tab w:val="left" w:pos="1417"/>
+        </w:tabs>
+        <w:spacing w:before="352"/>
+        <w:rPr>
+          <w:rFonts w:cstheme="minorBidi"/>
+          <w:color w:val="000000" w:themeColor="text1"/>
+          <w:sz w:val="40"/>
+          <w:szCs w:val="40"/>
+        </w:rPr>
+      </w:pPr>
+      <w:r>
+        <w:rPr>
+          <w:rFonts w:cstheme="minorBidi"/>
+          <w:color w:val="000000" w:themeColor="text1"/>
+          <w:sz w:val="40"/>
+          <w:szCs w:val="40"/>
+        </w:rPr>
+        <w:t>SQL Database has a set of standard</w:t>
+      </w:r>
+      <w:r>
+        <w:rPr>
+          <w:rFonts w:cstheme="minorBidi"/>
+          <w:color w:val="000000" w:themeColor="text1"/>
+          <w:sz w:val="40"/>
+          <w:szCs w:val="40"/>
+        </w:rPr>
+        <w:t xml:space="preserve"> conditions or</w:t>
+      </w:r>
+      <w:r>
+        <w:rPr>
+          <w:rFonts w:cstheme="minorBidi"/>
+          <w:color w:val="000000" w:themeColor="text1"/>
+          <w:sz w:val="40"/>
+          <w:szCs w:val="40"/>
+        </w:rPr>
+        <w:t xml:space="preserve"> properties that must be implemented and here list of the most important ( not all ) of them : </w:t>
+      </w:r>
+    </w:p>
+    <w:p>
+      <w:pPr>
+        <w:pStyle w:val="BodyText"/>
+        <w:numPr>
+          <w:ilvl w:val="0"/>
+          <w:numId w:val="5"/>
+        </w:numPr>
+        <w:tabs>
+          <w:tab w:val="left" w:pos="1417"/>
+        </w:tabs>
+        <w:spacing w:before="352"/>
+        <w:rPr>
+          <w:rFonts w:ascii="Tw Cen MT" w:hAnsi="Tw Cen MT"/>
+          <w:color w:val="414B59"/>
+          <w:sz w:val="40"/>
+          <w:szCs w:val="40"/>
+        </w:rPr>
+      </w:pPr>
+      <w:r>
+        <w:rPr>
+          <w:rStyle w:val="Hyperlink"/>
+          <w:rFonts w:ascii="Tw Cen MT" w:hAnsi="Tw Cen MT"/>
+          <w:color w:val="414B59"/>
+          <w:sz w:val="40"/>
+          <w:szCs w:val="40"/>
+          <w:u w:val="none"/>
+        </w:rPr>
+        <w:t xml:space="preserve"> </w:t>
+      </w:r>
+      <w:r>
+        <w:rPr>
+          <w:rFonts w:cstheme="minorBidi"/>
+          <w:color w:val="000000" w:themeColor="text1"/>
+          <w:sz w:val="40"/>
+          <w:szCs w:val="40"/>
+        </w:rPr>
+        <w:t>Relations.</w:t>
+      </w:r>
+    </w:p>
+    <w:p>
+      <w:pPr>
+        <w:pStyle w:val="BodyText"/>
+        <w:numPr>
+          <w:ilvl w:val="0"/>
+          <w:numId w:val="5"/>
+        </w:numPr>
+        <w:tabs>
+          <w:tab w:val="left" w:pos="1417"/>
+        </w:tabs>
+        <w:spacing w:before="352"/>
+        <w:rPr>
+          <w:rFonts w:ascii="Tw Cen MT" w:hAnsi="Tw Cen MT"/>
+          <w:color w:val="414B59"/>
+          <w:sz w:val="40"/>
+          <w:szCs w:val="40"/>
+        </w:rPr>
+      </w:pPr>
+      <w:r>
+        <w:rPr>
+          <w:rFonts w:cstheme="minorBidi"/>
+          <w:color w:val="000000" w:themeColor="text1"/>
+          <w:sz w:val="40"/>
+          <w:szCs w:val="40"/>
+        </w:rPr>
+        <w:t xml:space="preserve"> Normalization.</w:t>
+      </w:r>
+    </w:p>
+    <w:p>
+      <w:pPr>
+        <w:pStyle w:val="BodyText"/>
+        <w:numPr>
+          <w:ilvl w:val="0"/>
+          <w:numId w:val="5"/>
+        </w:numPr>
+        <w:tabs>
+          <w:tab w:val="left" w:pos="1417"/>
+        </w:tabs>
+        <w:spacing w:before="352"/>
+        <w:rPr>
+          <w:rFonts w:ascii="Tw Cen MT" w:hAnsi="Tw Cen MT"/>
+          <w:color w:val="414B59"/>
+          <w:sz w:val="40"/>
+          <w:szCs w:val="40"/>
+        </w:rPr>
+      </w:pPr>
+      <w:r>
+        <w:rPr>
+          <w:rFonts w:cstheme="minorBidi"/>
+          <w:color w:val="000000" w:themeColor="text1"/>
+          <w:sz w:val="40"/>
+          <w:szCs w:val="40"/>
+        </w:rPr>
+        <w:t xml:space="preserve"> ACID.</w:t>
+      </w:r>
+      <w:r>
+        <w:rPr>
+          <w:rFonts w:cstheme="minorBidi"/>
+          <w:color w:val="000000" w:themeColor="text1"/>
+          <w:sz w:val="40"/>
+          <w:szCs w:val="40"/>
+        </w:rPr>
+        <w:t xml:space="preserve"> </w:t>
+      </w:r>
+    </w:p>
+    <w:p>
+      <w:pPr>
+        <w:pStyle w:val="BodyText"/>
+        <w:tabs>
+          <w:tab w:val="left" w:pos="1417"/>
+        </w:tabs>
+        <w:spacing w:before="352"/>
+        <w:ind w:left="360"/>
+        <w:rPr>
+          <w:rStyle w:val="Hyperlink"/>
+          <w:rFonts w:ascii="Tw Cen MT" w:hAnsi="Tw Cen MT"/>
+          <w:color w:val="414B59"/>
+          <w:sz w:val="40"/>
+          <w:szCs w:val="40"/>
+          <w:u w:val="none"/>
+        </w:rPr>
+      </w:pPr>
+      <w:r>
+        <w:rPr>
+          <w:rFonts w:cstheme="minorBidi"/>
+          <w:color w:val="000000" w:themeColor="text1"/>
+          <w:sz w:val="40"/>
+          <w:szCs w:val="40"/>
+        </w:rPr>
+        <w:t>We will discuss them in more details in next section.</w:t>
+      </w:r>
+    </w:p>
+    <w:p>
+      <w:pPr>
+        <w:pStyle w:val="BodyText"/>
+        <w:spacing w:before="79"/>
+        <w:rPr>
+          <w:rFonts w:cstheme="minorBidi"/>
+          <w:b/>
+          <w:bCs/>
+          <w:color w:val="00B050"/>
+          <w:sz w:val="44"/>
+          <w:szCs w:val="44"/>
+        </w:rPr>
+      </w:pPr>
+      <w:r>
+        <w:rPr>
+          <w:rFonts w:cstheme="minorBidi"/>
+          <w:b/>
+          <w:bCs/>
+          <w:color w:val="00B050"/>
+          <w:sz w:val="44"/>
+          <w:szCs w:val="44"/>
+        </w:rPr>
+        <w:lastRenderedPageBreak/>
+        <w:t xml:space="preserve">SQL Database </w:t>
+      </w:r>
+      <w:r>
+        <w:rPr>
+          <w:rFonts w:cstheme="minorBidi"/>
+          <w:b/>
+          <w:bCs/>
+          <w:color w:val="00B050"/>
+          <w:sz w:val="44"/>
+          <w:szCs w:val="44"/>
+        </w:rPr>
+        <w:t xml:space="preserve">Properties : </w:t>
+      </w:r>
+    </w:p>
+    <w:p>
+      <w:pPr>
+        <w:pStyle w:val="BodyText"/>
+        <w:spacing w:before="79"/>
+        <w:rPr>
+          <w:rFonts w:cstheme="minorBidi"/>
+          <w:b/>
+          <w:bCs/>
+          <w:color w:val="00B050"/>
+          <w:sz w:val="44"/>
+          <w:szCs w:val="44"/>
+        </w:rPr>
+      </w:pPr>
+    </w:p>
+    <w:p>
+      <w:pPr>
+        <w:pStyle w:val="ListParagraph"/>
+        <w:numPr>
+          <w:ilvl w:val="0"/>
+          <w:numId w:val="6"/>
+        </w:numPr>
         <w:tabs>
           <w:tab w:val="left" w:pos="1150"/>
         </w:tabs>
-      </w:pPr>
+        <w:rPr>
+          <w:b/>
+          <w:bCs/>
+          <w:color w:val="000000" w:themeColor="text1"/>
+          <w:sz w:val="44"/>
+          <w:szCs w:val="44"/>
+          <w:u w:val="single"/>
+        </w:rPr>
+      </w:pPr>
+      <w:r>
+        <w:rPr>
+          <w:b/>
+          <w:bCs/>
+          <w:color w:val="000000" w:themeColor="text1"/>
+          <w:sz w:val="44"/>
+          <w:szCs w:val="44"/>
+          <w:u w:val="single"/>
+        </w:rPr>
+        <w:t>R</w:t>
+      </w:r>
+      <w:r>
+        <w:rPr>
+          <w:b/>
+          <w:bCs/>
+          <w:color w:val="000000" w:themeColor="text1"/>
+          <w:sz w:val="44"/>
+          <w:szCs w:val="44"/>
+          <w:u w:val="single"/>
+        </w:rPr>
+        <w:t>elations</w:t>
+      </w:r>
+      <w:r>
+        <w:rPr>
+          <w:b/>
+          <w:bCs/>
+          <w:color w:val="000000" w:themeColor="text1"/>
+          <w:sz w:val="44"/>
+          <w:szCs w:val="44"/>
+          <w:u w:val="single"/>
+        </w:rPr>
+        <w:t xml:space="preserve"> :</w:t>
+      </w:r>
     </w:p>
     <w:p>
       <w:pPr>
         <w:tabs>
           <w:tab w:val="left" w:pos="1150"/>
         </w:tabs>
-      </w:pPr>
+        <w:rPr>
+          <w:color w:val="000000" w:themeColor="text1"/>
+          <w:sz w:val="44"/>
+          <w:szCs w:val="44"/>
+        </w:rPr>
+      </w:pPr>
+      <w:r>
+        <w:rPr>
+          <w:color w:val="000000" w:themeColor="text1"/>
+          <w:sz w:val="44"/>
+          <w:szCs w:val="44"/>
+        </w:rPr>
+        <w:t>The tables have relations between each other using foreign keys.</w:t>
+      </w:r>
     </w:p>
     <w:p>
       <w:pPr>
         <w:tabs>
           <w:tab w:val="left" w:pos="1150"/>
         </w:tabs>
-      </w:pPr>
+        <w:rPr>
+          <w:color w:val="000000" w:themeColor="text1"/>
+          <w:sz w:val="44"/>
+          <w:szCs w:val="44"/>
+        </w:rPr>
+      </w:pPr>
+      <w:r>
+        <w:rPr>
+          <w:noProof/>
+          <w:color w:val="000000" w:themeColor="text1"/>
+          <w:sz w:val="44"/>
+          <w:szCs w:val="44"/>
+        </w:rPr>
+        <w:drawing>
+          <wp:inline distT="0" distB="0" distL="0" distR="0" wp14:anchorId="517FC12F" wp14:editId="000A6E7B">
+            <wp:extent cx="6356350" cy="5295900"/>
+            <wp:effectExtent l="0" t="0" r="6350" b="0"/>
+            <wp:docPr id="1111633242" name="Picture 4"/>
+            <wp:cNvGraphicFramePr>
+              <a:graphicFrameLocks xmlns:a="http://schemas.openxmlformats.org/drawingml/2006/main" noChangeAspect="1"/>
+            </wp:cNvGraphicFramePr>
+            <a:graphic xmlns:a="http://schemas.openxmlformats.org/drawingml/2006/main">
+              <a:graphicData uri="http://schemas.openxmlformats.org/drawingml/2006/picture">
+                <pic:pic xmlns:pic="http://schemas.openxmlformats.org/drawingml/2006/picture">
+                  <pic:nvPicPr>
+                    <pic:cNvPr id="1111633242" name="Picture 1111633242"/>
+                    <pic:cNvPicPr/>
+                  </pic:nvPicPr>
+                  <pic:blipFill>
+                    <a:blip r:embed="rId8" cstate="print">
+                      <a:extLst>
+                        <a:ext uri="{28A0092B-C50C-407E-A947-70E740481C1C}">
+                          <a14:useLocalDpi xmlns:a14="http://schemas.microsoft.com/office/drawing/2010/main" val="0"/>
+                        </a:ext>
+                      </a:extLst>
+                    </a:blip>
+                    <a:stretch>
+                      <a:fillRect/>
+                    </a:stretch>
+                  </pic:blipFill>
+                  <pic:spPr>
+                    <a:xfrm>
+                      <a:off x="0" y="0"/>
+                      <a:ext cx="6356350" cy="5295900"/>
+                    </a:xfrm>
+                    <a:prstGeom prst="rect">
+                      <a:avLst/>
+                    </a:prstGeom>
+                  </pic:spPr>
+                </pic:pic>
+              </a:graphicData>
+            </a:graphic>
+          </wp:inline>
+        </w:drawing>
+      </w:r>
     </w:p>
     <w:p>
       <w:pPr>
@@ -1019,6 +2218,1519 @@
           <w:tab w:val="left" w:pos="1150"/>
         </w:tabs>
       </w:pPr>
+    </w:p>
+    <w:p>
+      <w:pPr>
+        <w:tabs>
+          <w:tab w:val="left" w:pos="1150"/>
+        </w:tabs>
+        <w:rPr>
+          <w:color w:val="000000" w:themeColor="text1"/>
+          <w:sz w:val="44"/>
+          <w:szCs w:val="44"/>
+        </w:rPr>
+      </w:pPr>
+    </w:p>
+    <w:p>
+      <w:pPr>
+        <w:tabs>
+          <w:tab w:val="left" w:pos="1150"/>
+        </w:tabs>
+        <w:rPr>
+          <w:color w:val="000000" w:themeColor="text1"/>
+          <w:sz w:val="44"/>
+          <w:szCs w:val="44"/>
+        </w:rPr>
+      </w:pPr>
+      <w:r>
+        <w:rPr>
+          <w:color w:val="000000" w:themeColor="text1"/>
+          <w:sz w:val="44"/>
+          <w:szCs w:val="44"/>
+        </w:rPr>
+        <w:lastRenderedPageBreak/>
+        <w:t xml:space="preserve">This </w:t>
+      </w:r>
+      <w:r>
+        <w:rPr>
+          <w:color w:val="000000" w:themeColor="text1"/>
+          <w:sz w:val="44"/>
+          <w:szCs w:val="44"/>
+        </w:rPr>
+        <w:t>relations</w:t>
+      </w:r>
+      <w:r>
+        <w:rPr>
+          <w:color w:val="000000" w:themeColor="text1"/>
+          <w:sz w:val="44"/>
+          <w:szCs w:val="44"/>
+        </w:rPr>
+        <w:t xml:space="preserve"> help SQL database to achieve  :</w:t>
+      </w:r>
+    </w:p>
+    <w:p>
+      <w:pPr>
+        <w:pStyle w:val="ListParagraph"/>
+        <w:numPr>
+          <w:ilvl w:val="0"/>
+          <w:numId w:val="7"/>
+        </w:numPr>
+        <w:tabs>
+          <w:tab w:val="left" w:pos="1150"/>
+        </w:tabs>
+      </w:pPr>
+      <w:r>
+        <w:rPr>
+          <w:color w:val="000000" w:themeColor="text1"/>
+          <w:sz w:val="44"/>
+          <w:szCs w:val="44"/>
+        </w:rPr>
+        <w:t xml:space="preserve"> Data integrity for write operations ( insert – update – delete ) : </w:t>
+      </w:r>
+      <w:r>
+        <w:rPr>
+          <w:color w:val="000000" w:themeColor="text1"/>
+          <w:sz w:val="44"/>
+          <w:szCs w:val="44"/>
+        </w:rPr>
+        <w:br/>
+        <w:t>for example you can not delete client when he has orders and there reference to this client id in order table.</w:t>
+      </w:r>
+    </w:p>
+    <w:p>
+      <w:pPr>
+        <w:pStyle w:val="ListParagraph"/>
+        <w:tabs>
+          <w:tab w:val="left" w:pos="1150"/>
+        </w:tabs>
+      </w:pPr>
+      <w:r>
+        <w:rPr>
+          <w:noProof/>
+        </w:rPr>
+        <w:drawing>
+          <wp:inline distT="0" distB="0" distL="0" distR="0" wp14:anchorId="52FFA6E6" wp14:editId="31B7EE24">
+            <wp:extent cx="5943600" cy="5848350"/>
+            <wp:effectExtent l="0" t="0" r="0" b="0"/>
+            <wp:docPr id="1115982512" name="Picture 5" descr="A close-up of a receipt&#10;&#10;Description automatically generated"/>
+            <wp:cNvGraphicFramePr>
+              <a:graphicFrameLocks xmlns:a="http://schemas.openxmlformats.org/drawingml/2006/main" noChangeAspect="1"/>
+            </wp:cNvGraphicFramePr>
+            <a:graphic xmlns:a="http://schemas.openxmlformats.org/drawingml/2006/main">
+              <a:graphicData uri="http://schemas.openxmlformats.org/drawingml/2006/picture">
+                <pic:pic xmlns:pic="http://schemas.openxmlformats.org/drawingml/2006/picture">
+                  <pic:nvPicPr>
+                    <pic:cNvPr id="1115982512" name="Picture 5" descr="A close-up of a receipt&#10;&#10;Description automatically generated"/>
+                    <pic:cNvPicPr/>
+                  </pic:nvPicPr>
+                  <pic:blipFill>
+                    <a:blip r:embed="rId9" cstate="print">
+                      <a:extLst>
+                        <a:ext uri="{28A0092B-C50C-407E-A947-70E740481C1C}">
+                          <a14:useLocalDpi xmlns:a14="http://schemas.microsoft.com/office/drawing/2010/main" val="0"/>
+                        </a:ext>
+                      </a:extLst>
+                    </a:blip>
+                    <a:stretch>
+                      <a:fillRect/>
+                    </a:stretch>
+                  </pic:blipFill>
+                  <pic:spPr>
+                    <a:xfrm>
+                      <a:off x="0" y="0"/>
+                      <a:ext cx="5943600" cy="5848350"/>
+                    </a:xfrm>
+                    <a:prstGeom prst="rect">
+                      <a:avLst/>
+                    </a:prstGeom>
+                  </pic:spPr>
+                </pic:pic>
+              </a:graphicData>
+            </a:graphic>
+          </wp:inline>
+        </w:drawing>
+      </w:r>
+    </w:p>
+    <w:p>
+      <w:pPr>
+        <w:pStyle w:val="ListParagraph"/>
+        <w:numPr>
+          <w:ilvl w:val="0"/>
+          <w:numId w:val="7"/>
+        </w:numPr>
+        <w:tabs>
+          <w:tab w:val="left" w:pos="1150"/>
+        </w:tabs>
+      </w:pPr>
+      <w:r>
+        <w:lastRenderedPageBreak/>
+        <w:t xml:space="preserve"> </w:t>
+      </w:r>
+      <w:r>
+        <w:rPr>
+          <w:color w:val="000000" w:themeColor="text1"/>
+          <w:sz w:val="44"/>
+          <w:szCs w:val="44"/>
+        </w:rPr>
+        <w:t xml:space="preserve">Join query for read operations : </w:t>
+      </w:r>
+    </w:p>
+    <w:p>
+      <w:pPr>
+        <w:tabs>
+          <w:tab w:val="left" w:pos="1150"/>
+        </w:tabs>
+        <w:ind w:left="360"/>
+        <w:rPr>
+          <w:color w:val="000000" w:themeColor="text1"/>
+          <w:sz w:val="40"/>
+          <w:szCs w:val="40"/>
+        </w:rPr>
+      </w:pPr>
+      <w:r>
+        <w:rPr>
+          <w:color w:val="000000" w:themeColor="text1"/>
+          <w:sz w:val="40"/>
+          <w:szCs w:val="40"/>
+        </w:rPr>
+        <w:t xml:space="preserve">Join query is one of the main properties </w:t>
+      </w:r>
+      <w:r>
+        <w:rPr>
+          <w:color w:val="000000" w:themeColor="text1"/>
+          <w:sz w:val="40"/>
+          <w:szCs w:val="40"/>
+        </w:rPr>
+        <w:t>on</w:t>
+      </w:r>
+      <w:r>
+        <w:rPr>
+          <w:color w:val="000000" w:themeColor="text1"/>
+          <w:sz w:val="40"/>
+          <w:szCs w:val="40"/>
+        </w:rPr>
+        <w:t xml:space="preserve"> SQL databases.</w:t>
+      </w:r>
+    </w:p>
+    <w:p>
+      <w:pPr>
+        <w:tabs>
+          <w:tab w:val="left" w:pos="1150"/>
+        </w:tabs>
+        <w:ind w:left="360"/>
+        <w:rPr>
+          <w:color w:val="000000" w:themeColor="text1"/>
+          <w:sz w:val="40"/>
+          <w:szCs w:val="40"/>
+        </w:rPr>
+      </w:pPr>
+      <w:r>
+        <w:rPr>
+          <w:color w:val="000000" w:themeColor="text1"/>
+          <w:sz w:val="40"/>
+          <w:szCs w:val="40"/>
+        </w:rPr>
+        <w:t xml:space="preserve">using </w:t>
+      </w:r>
+      <w:r>
+        <w:rPr>
+          <w:color w:val="000000" w:themeColor="text1"/>
+          <w:sz w:val="40"/>
+          <w:szCs w:val="40"/>
+        </w:rPr>
+        <w:t>Join query</w:t>
+      </w:r>
+      <w:r>
+        <w:rPr>
+          <w:color w:val="000000" w:themeColor="text1"/>
+          <w:sz w:val="40"/>
+          <w:szCs w:val="40"/>
+        </w:rPr>
+        <w:t xml:space="preserve"> :</w:t>
+      </w:r>
+      <w:r>
+        <w:rPr>
+          <w:color w:val="000000" w:themeColor="text1"/>
+          <w:sz w:val="40"/>
+          <w:szCs w:val="40"/>
+        </w:rPr>
+        <w:t xml:space="preserve"> SQL Database can read and display data from different tables</w:t>
+      </w:r>
+      <w:r>
+        <w:rPr>
+          <w:color w:val="000000" w:themeColor="text1"/>
+          <w:sz w:val="40"/>
+          <w:szCs w:val="40"/>
+        </w:rPr>
+        <w:t xml:space="preserve"> in single query</w:t>
+      </w:r>
+      <w:r>
+        <w:rPr>
+          <w:color w:val="000000" w:themeColor="text1"/>
+          <w:sz w:val="40"/>
+          <w:szCs w:val="40"/>
+        </w:rPr>
+        <w:t>.</w:t>
+      </w:r>
+      <w:r>
+        <w:rPr>
+          <w:color w:val="000000" w:themeColor="text1"/>
+          <w:sz w:val="40"/>
+          <w:szCs w:val="40"/>
+        </w:rPr>
+        <w:t xml:space="preserve"> </w:t>
+      </w:r>
+    </w:p>
+    <w:p>
+      <w:pPr>
+        <w:tabs>
+          <w:tab w:val="left" w:pos="1150"/>
+        </w:tabs>
+        <w:ind w:left="360"/>
+      </w:pPr>
+      <w:r>
+        <w:rPr>
+          <w:noProof/>
+        </w:rPr>
+        <w:drawing>
+          <wp:inline distT="0" distB="0" distL="0" distR="0" wp14:anchorId="0A44B481" wp14:editId="7AD10456">
+            <wp:extent cx="5943600" cy="6115050"/>
+            <wp:effectExtent l="0" t="0" r="0" b="0"/>
+            <wp:docPr id="1742318629" name="Picture 15" descr="A screenshot of a computer&#10;&#10;Description automatically generated"/>
+            <wp:cNvGraphicFramePr>
+              <a:graphicFrameLocks xmlns:a="http://schemas.openxmlformats.org/drawingml/2006/main" noChangeAspect="1"/>
+            </wp:cNvGraphicFramePr>
+            <a:graphic xmlns:a="http://schemas.openxmlformats.org/drawingml/2006/main">
+              <a:graphicData uri="http://schemas.openxmlformats.org/drawingml/2006/picture">
+                <pic:pic xmlns:pic="http://schemas.openxmlformats.org/drawingml/2006/picture">
+                  <pic:nvPicPr>
+                    <pic:cNvPr id="1742318629" name="Picture 15" descr="A screenshot of a computer&#10;&#10;Description automatically generated"/>
+                    <pic:cNvPicPr/>
+                  </pic:nvPicPr>
+                  <pic:blipFill>
+                    <a:blip r:embed="rId10" cstate="print">
+                      <a:extLst>
+                        <a:ext uri="{28A0092B-C50C-407E-A947-70E740481C1C}">
+                          <a14:useLocalDpi xmlns:a14="http://schemas.microsoft.com/office/drawing/2010/main" val="0"/>
+                        </a:ext>
+                      </a:extLst>
+                    </a:blip>
+                    <a:stretch>
+                      <a:fillRect/>
+                    </a:stretch>
+                  </pic:blipFill>
+                  <pic:spPr>
+                    <a:xfrm>
+                      <a:off x="0" y="0"/>
+                      <a:ext cx="5943600" cy="6115050"/>
+                    </a:xfrm>
+                    <a:prstGeom prst="rect">
+                      <a:avLst/>
+                    </a:prstGeom>
+                  </pic:spPr>
+                </pic:pic>
+              </a:graphicData>
+            </a:graphic>
+          </wp:inline>
+        </w:drawing>
+      </w:r>
+    </w:p>
+    <w:p>
+      <w:pPr>
+        <w:pStyle w:val="ListParagraph"/>
+        <w:numPr>
+          <w:ilvl w:val="0"/>
+          <w:numId w:val="6"/>
+        </w:numPr>
+        <w:tabs>
+          <w:tab w:val="left" w:pos="1150"/>
+        </w:tabs>
+        <w:rPr>
+          <w:b/>
+          <w:bCs/>
+          <w:color w:val="000000" w:themeColor="text1"/>
+          <w:sz w:val="44"/>
+          <w:szCs w:val="44"/>
+          <w:u w:val="single"/>
+        </w:rPr>
+      </w:pPr>
+      <w:r>
+        <w:rPr>
+          <w:b/>
+          <w:bCs/>
+          <w:color w:val="000000" w:themeColor="text1"/>
+          <w:sz w:val="44"/>
+          <w:szCs w:val="44"/>
+          <w:u w:val="single"/>
+        </w:rPr>
+        <w:lastRenderedPageBreak/>
+        <w:t>Normalization</w:t>
+      </w:r>
+      <w:r>
+        <w:rPr>
+          <w:b/>
+          <w:bCs/>
+          <w:color w:val="000000" w:themeColor="text1"/>
+          <w:sz w:val="44"/>
+          <w:szCs w:val="44"/>
+          <w:u w:val="single"/>
+        </w:rPr>
+        <w:t xml:space="preserve"> :</w:t>
+      </w:r>
+    </w:p>
+    <w:p>
+      <w:pPr>
+        <w:tabs>
+          <w:tab w:val="left" w:pos="1150"/>
+        </w:tabs>
+        <w:rPr>
+          <w:color w:val="000000" w:themeColor="text1"/>
+          <w:sz w:val="44"/>
+          <w:szCs w:val="44"/>
+        </w:rPr>
+      </w:pPr>
+      <w:r>
+        <w:rPr>
+          <w:color w:val="000000" w:themeColor="text1"/>
+          <w:sz w:val="44"/>
+          <w:szCs w:val="44"/>
+        </w:rPr>
+        <w:t xml:space="preserve">Normalization in SQL Databases </w:t>
+      </w:r>
+      <w:r>
+        <w:rPr>
+          <w:color w:val="000000" w:themeColor="text1"/>
+          <w:sz w:val="44"/>
+          <w:szCs w:val="44"/>
+        </w:rPr>
+        <w:t>aims</w:t>
+      </w:r>
+      <w:r>
+        <w:rPr>
+          <w:color w:val="000000" w:themeColor="text1"/>
+          <w:sz w:val="44"/>
+          <w:szCs w:val="44"/>
+        </w:rPr>
+        <w:t xml:space="preserve"> to prevent data duplications.</w:t>
+      </w:r>
+    </w:p>
+    <w:p>
+      <w:pPr>
+        <w:tabs>
+          <w:tab w:val="left" w:pos="1150"/>
+        </w:tabs>
+        <w:rPr>
+          <w:color w:val="000000" w:themeColor="text1"/>
+          <w:sz w:val="44"/>
+          <w:szCs w:val="44"/>
+        </w:rPr>
+      </w:pPr>
+      <w:r>
+        <w:rPr>
+          <w:color w:val="000000" w:themeColor="text1"/>
+          <w:sz w:val="44"/>
+          <w:szCs w:val="44"/>
+        </w:rPr>
+        <w:t>Normalization has a lot of forms , but we will discuss only the general concept.</w:t>
+      </w:r>
+    </w:p>
+    <w:p>
+      <w:pPr>
+        <w:tabs>
+          <w:tab w:val="left" w:pos="1150"/>
+        </w:tabs>
+        <w:rPr>
+          <w:color w:val="000000" w:themeColor="text1"/>
+          <w:sz w:val="44"/>
+          <w:szCs w:val="44"/>
+        </w:rPr>
+      </w:pPr>
+      <w:r>
+        <w:rPr>
+          <w:color w:val="000000" w:themeColor="text1"/>
+          <w:sz w:val="44"/>
+          <w:szCs w:val="44"/>
+        </w:rPr>
+        <w:t>In the previous section ( Relations ) we see our database consist of a set of different tables that have relations between each other , if we need data from more than one table , we join this tables.</w:t>
+      </w:r>
+    </w:p>
+    <w:p>
+      <w:pPr>
+        <w:tabs>
+          <w:tab w:val="left" w:pos="1150"/>
+        </w:tabs>
+        <w:rPr>
+          <w:color w:val="C00000"/>
+          <w:sz w:val="44"/>
+          <w:szCs w:val="44"/>
+        </w:rPr>
+      </w:pPr>
+      <w:r>
+        <w:rPr>
+          <w:color w:val="C00000"/>
+          <w:sz w:val="44"/>
+          <w:szCs w:val="44"/>
+        </w:rPr>
+        <w:t xml:space="preserve">The question now : </w:t>
+      </w:r>
+      <w:r>
+        <w:rPr>
+          <w:color w:val="C00000"/>
+          <w:sz w:val="44"/>
+          <w:szCs w:val="44"/>
+        </w:rPr>
+        <w:br/>
+        <w:t>why we design our database as a small tables as possible</w:t>
+      </w:r>
+      <w:r>
+        <w:rPr>
+          <w:color w:val="C00000"/>
+          <w:sz w:val="44"/>
+          <w:szCs w:val="44"/>
+        </w:rPr>
+        <w:t xml:space="preserve"> in development time</w:t>
+      </w:r>
+      <w:r>
+        <w:rPr>
+          <w:color w:val="C00000"/>
+          <w:sz w:val="44"/>
+          <w:szCs w:val="44"/>
+        </w:rPr>
+        <w:t xml:space="preserve"> and then joins them again</w:t>
+      </w:r>
+      <w:r>
+        <w:rPr>
+          <w:color w:val="C00000"/>
+          <w:sz w:val="44"/>
+          <w:szCs w:val="44"/>
+        </w:rPr>
+        <w:t xml:space="preserve"> in the runtime</w:t>
+      </w:r>
+      <w:r>
+        <w:rPr>
+          <w:color w:val="C00000"/>
+          <w:sz w:val="44"/>
+          <w:szCs w:val="44"/>
+        </w:rPr>
+        <w:t xml:space="preserve"> ? </w:t>
+      </w:r>
+    </w:p>
+    <w:p>
+      <w:pPr>
+        <w:tabs>
+          <w:tab w:val="left" w:pos="1150"/>
+        </w:tabs>
+        <w:rPr>
+          <w:color w:val="C00000"/>
+          <w:sz w:val="44"/>
+          <w:szCs w:val="44"/>
+        </w:rPr>
+      </w:pPr>
+      <w:r>
+        <w:rPr>
+          <w:color w:val="C00000"/>
+          <w:sz w:val="44"/>
+          <w:szCs w:val="44"/>
+        </w:rPr>
+        <w:t xml:space="preserve">It is better to design the database as single big table from scratch </w:t>
+      </w:r>
+      <w:r>
+        <w:rPr>
+          <w:color w:val="C00000"/>
+          <w:sz w:val="44"/>
+          <w:szCs w:val="44"/>
+        </w:rPr>
+        <w:t>?</w:t>
+      </w:r>
+    </w:p>
+    <w:p>
+      <w:pPr>
+        <w:tabs>
+          <w:tab w:val="left" w:pos="1150"/>
+        </w:tabs>
+        <w:rPr>
+          <w:color w:val="000000" w:themeColor="text1"/>
+          <w:sz w:val="44"/>
+          <w:szCs w:val="44"/>
+        </w:rPr>
+      </w:pPr>
+    </w:p>
+    <w:p>
+      <w:pPr>
+        <w:tabs>
+          <w:tab w:val="left" w:pos="1150"/>
+        </w:tabs>
+        <w:rPr>
+          <w:color w:val="000000" w:themeColor="text1"/>
+          <w:sz w:val="44"/>
+          <w:szCs w:val="44"/>
+        </w:rPr>
+      </w:pPr>
+    </w:p>
+    <w:p>
+      <w:pPr>
+        <w:tabs>
+          <w:tab w:val="left" w:pos="1150"/>
+        </w:tabs>
+        <w:rPr>
+          <w:color w:val="000000" w:themeColor="text1"/>
+          <w:sz w:val="44"/>
+          <w:szCs w:val="44"/>
+        </w:rPr>
+      </w:pPr>
+    </w:p>
+    <w:p>
+      <w:pPr>
+        <w:tabs>
+          <w:tab w:val="left" w:pos="1150"/>
+        </w:tabs>
+        <w:rPr>
+          <w:color w:val="000000" w:themeColor="text1"/>
+          <w:sz w:val="44"/>
+          <w:szCs w:val="44"/>
+        </w:rPr>
+      </w:pPr>
+    </w:p>
+    <w:p>
+      <w:pPr>
+        <w:tabs>
+          <w:tab w:val="left" w:pos="1150"/>
+        </w:tabs>
+        <w:rPr>
+          <w:color w:val="000000" w:themeColor="text1"/>
+          <w:sz w:val="44"/>
+          <w:szCs w:val="44"/>
+        </w:rPr>
+      </w:pPr>
+      <w:r>
+        <w:rPr>
+          <w:color w:val="000000" w:themeColor="text1"/>
+          <w:sz w:val="44"/>
+          <w:szCs w:val="44"/>
+        </w:rPr>
+        <w:lastRenderedPageBreak/>
+        <w:t>The answer is summarized on two points :</w:t>
+      </w:r>
+    </w:p>
+    <w:p>
+      <w:pPr>
+        <w:pStyle w:val="ListParagraph"/>
+        <w:numPr>
+          <w:ilvl w:val="0"/>
+          <w:numId w:val="8"/>
+        </w:numPr>
+        <w:tabs>
+          <w:tab w:val="left" w:pos="1150"/>
+        </w:tabs>
+        <w:rPr>
+          <w:color w:val="C00000"/>
+          <w:sz w:val="44"/>
+          <w:szCs w:val="44"/>
+        </w:rPr>
+      </w:pPr>
+      <w:r>
+        <w:rPr>
+          <w:color w:val="C00000"/>
+          <w:sz w:val="44"/>
+          <w:szCs w:val="44"/>
+        </w:rPr>
+        <w:t xml:space="preserve"> </w:t>
+      </w:r>
+      <w:r>
+        <w:rPr>
+          <w:color w:val="000000" w:themeColor="text1"/>
+          <w:sz w:val="44"/>
+          <w:szCs w:val="44"/>
+        </w:rPr>
+        <w:t xml:space="preserve">For read operations : </w:t>
+      </w:r>
+      <w:r>
+        <w:rPr>
+          <w:color w:val="000000" w:themeColor="text1"/>
+          <w:sz w:val="44"/>
+          <w:szCs w:val="44"/>
+        </w:rPr>
+        <w:br/>
+        <w:t>D</w:t>
+      </w:r>
+      <w:r>
+        <w:rPr>
+          <w:color w:val="000000" w:themeColor="text1"/>
+          <w:sz w:val="44"/>
+          <w:szCs w:val="44"/>
+        </w:rPr>
+        <w:t>ifferent queries need different data</w:t>
+      </w:r>
+      <w:r>
+        <w:rPr>
+          <w:color w:val="000000" w:themeColor="text1"/>
+          <w:sz w:val="44"/>
+          <w:szCs w:val="44"/>
+        </w:rPr>
+        <w:t>.</w:t>
+      </w:r>
+    </w:p>
+    <w:p>
+      <w:pPr>
+        <w:tabs>
+          <w:tab w:val="left" w:pos="1150"/>
+        </w:tabs>
+        <w:rPr>
+          <w:noProof/>
+          <w:color w:val="000000" w:themeColor="text1"/>
+          <w:sz w:val="44"/>
+          <w:szCs w:val="44"/>
+        </w:rPr>
+      </w:pPr>
+      <w:r>
+        <w:rPr>
+          <w:noProof/>
+          <w:color w:val="000000" w:themeColor="text1"/>
+          <w:sz w:val="44"/>
+          <w:szCs w:val="44"/>
+        </w:rPr>
+        <w:t xml:space="preserve">Example Query 1 </w:t>
+      </w:r>
+      <w:r>
+        <w:rPr>
+          <w:noProof/>
+          <w:color w:val="000000" w:themeColor="text1"/>
+          <w:sz w:val="44"/>
+          <w:szCs w:val="44"/>
+        </w:rPr>
+        <w:t>: Get Order Details Of Id 8906</w:t>
+      </w:r>
+    </w:p>
+    <w:p>
+      <w:pPr>
+        <w:tabs>
+          <w:tab w:val="left" w:pos="1150"/>
+        </w:tabs>
+        <w:rPr>
+          <w:color w:val="000000" w:themeColor="text1"/>
+          <w:sz w:val="44"/>
+          <w:szCs w:val="44"/>
+        </w:rPr>
+      </w:pPr>
+      <w:r>
+        <w:rPr>
+          <w:noProof/>
+          <w:color w:val="000000" w:themeColor="text1"/>
+          <w:sz w:val="44"/>
+          <w:szCs w:val="44"/>
+        </w:rPr>
+        <w:drawing>
+          <wp:inline distT="0" distB="0" distL="0" distR="0" wp14:anchorId="7FE61308" wp14:editId="5964EBB5">
+            <wp:extent cx="6382782" cy="2768600"/>
+            <wp:effectExtent l="0" t="0" r="0" b="0"/>
+            <wp:docPr id="177455992" name="Picture 16" descr="A screenshot of a computer&#10;&#10;Description automatically generated"/>
+            <wp:cNvGraphicFramePr>
+              <a:graphicFrameLocks xmlns:a="http://schemas.openxmlformats.org/drawingml/2006/main" noChangeAspect="1"/>
+            </wp:cNvGraphicFramePr>
+            <a:graphic xmlns:a="http://schemas.openxmlformats.org/drawingml/2006/main">
+              <a:graphicData uri="http://schemas.openxmlformats.org/drawingml/2006/picture">
+                <pic:pic xmlns:pic="http://schemas.openxmlformats.org/drawingml/2006/picture">
+                  <pic:nvPicPr>
+                    <pic:cNvPr id="177455992" name="Picture 16" descr="A screenshot of a computer&#10;&#10;Description automatically generated"/>
+                    <pic:cNvPicPr/>
+                  </pic:nvPicPr>
+                  <pic:blipFill>
+                    <a:blip r:embed="rId11">
+                      <a:extLst>
+                        <a:ext uri="{28A0092B-C50C-407E-A947-70E740481C1C}">
+                          <a14:useLocalDpi xmlns:a14="http://schemas.microsoft.com/office/drawing/2010/main" val="0"/>
+                        </a:ext>
+                      </a:extLst>
+                    </a:blip>
+                    <a:stretch>
+                      <a:fillRect/>
+                    </a:stretch>
+                  </pic:blipFill>
+                  <pic:spPr>
+                    <a:xfrm>
+                      <a:off x="0" y="0"/>
+                      <a:ext cx="6393651" cy="2773314"/>
+                    </a:xfrm>
+                    <a:prstGeom prst="rect">
+                      <a:avLst/>
+                    </a:prstGeom>
+                  </pic:spPr>
+                </pic:pic>
+              </a:graphicData>
+            </a:graphic>
+          </wp:inline>
+        </w:drawing>
+      </w:r>
+    </w:p>
+    <w:p>
+      <w:pPr>
+        <w:tabs>
+          <w:tab w:val="left" w:pos="1150"/>
+        </w:tabs>
+        <w:rPr>
+          <w:noProof/>
+          <w:color w:val="000000" w:themeColor="text1"/>
+          <w:sz w:val="44"/>
+          <w:szCs w:val="44"/>
+        </w:rPr>
+      </w:pPr>
+      <w:r>
+        <w:rPr>
+          <w:color w:val="000000" w:themeColor="text1"/>
+          <w:sz w:val="44"/>
+          <w:szCs w:val="44"/>
+        </w:rPr>
+        <w:t xml:space="preserve"> </w:t>
+      </w:r>
+      <w:r>
+        <w:rPr>
+          <w:noProof/>
+          <w:color w:val="000000" w:themeColor="text1"/>
+          <w:sz w:val="44"/>
+          <w:szCs w:val="44"/>
+        </w:rPr>
+        <w:t xml:space="preserve">Example Query </w:t>
+      </w:r>
+      <w:r>
+        <w:rPr>
+          <w:noProof/>
+          <w:color w:val="000000" w:themeColor="text1"/>
+          <w:sz w:val="44"/>
+          <w:szCs w:val="44"/>
+        </w:rPr>
+        <w:t>2</w:t>
+      </w:r>
+      <w:r>
+        <w:rPr>
+          <w:noProof/>
+          <w:color w:val="000000" w:themeColor="text1"/>
+          <w:sz w:val="44"/>
+          <w:szCs w:val="44"/>
+        </w:rPr>
+        <w:t xml:space="preserve"> : Get All Orders Of Client 5468</w:t>
+      </w:r>
+    </w:p>
+    <w:p>
+      <w:pPr>
+        <w:tabs>
+          <w:tab w:val="left" w:pos="1150"/>
+        </w:tabs>
+        <w:rPr>
+          <w:noProof/>
+          <w:color w:val="000000" w:themeColor="text1"/>
+          <w:sz w:val="44"/>
+          <w:szCs w:val="44"/>
+        </w:rPr>
+      </w:pPr>
+      <w:r>
+        <w:rPr>
+          <w:noProof/>
+          <w:color w:val="000000" w:themeColor="text1"/>
+          <w:sz w:val="44"/>
+          <w:szCs w:val="44"/>
+        </w:rPr>
+        <w:drawing>
+          <wp:inline distT="0" distB="0" distL="0" distR="0" wp14:anchorId="38B7A40A" wp14:editId="56844E62">
+            <wp:extent cx="5759450" cy="3060700"/>
+            <wp:effectExtent l="0" t="0" r="0" b="6350"/>
+            <wp:docPr id="1917765025" name="Picture 11" descr="A screenshot of a computer&#10;&#10;Description automatically generated"/>
+            <wp:cNvGraphicFramePr>
+              <a:graphicFrameLocks xmlns:a="http://schemas.openxmlformats.org/drawingml/2006/main" noChangeAspect="1"/>
+            </wp:cNvGraphicFramePr>
+            <a:graphic xmlns:a="http://schemas.openxmlformats.org/drawingml/2006/main">
+              <a:graphicData uri="http://schemas.openxmlformats.org/drawingml/2006/picture">
+                <pic:pic xmlns:pic="http://schemas.openxmlformats.org/drawingml/2006/picture">
+                  <pic:nvPicPr>
+                    <pic:cNvPr id="1917765025" name="Picture 11" descr="A screenshot of a computer&#10;&#10;Description automatically generated"/>
+                    <pic:cNvPicPr/>
+                  </pic:nvPicPr>
+                  <pic:blipFill>
+                    <a:blip r:embed="rId12">
+                      <a:extLst>
+                        <a:ext uri="{28A0092B-C50C-407E-A947-70E740481C1C}">
+                          <a14:useLocalDpi xmlns:a14="http://schemas.microsoft.com/office/drawing/2010/main" val="0"/>
+                        </a:ext>
+                      </a:extLst>
+                    </a:blip>
+                    <a:stretch>
+                      <a:fillRect/>
+                    </a:stretch>
+                  </pic:blipFill>
+                  <pic:spPr>
+                    <a:xfrm>
+                      <a:off x="0" y="0"/>
+                      <a:ext cx="5769929" cy="3066269"/>
+                    </a:xfrm>
+                    <a:prstGeom prst="rect">
+                      <a:avLst/>
+                    </a:prstGeom>
+                  </pic:spPr>
+                </pic:pic>
+              </a:graphicData>
+            </a:graphic>
+          </wp:inline>
+        </w:drawing>
+      </w:r>
+    </w:p>
+    <w:p>
+      <w:pPr>
+        <w:tabs>
+          <w:tab w:val="left" w:pos="1150"/>
+        </w:tabs>
+      </w:pPr>
+      <w:r>
+        <w:rPr>
+          <w:color w:val="000000" w:themeColor="text1"/>
+          <w:sz w:val="44"/>
+          <w:szCs w:val="44"/>
+        </w:rPr>
+        <w:lastRenderedPageBreak/>
+        <w:t xml:space="preserve"> 2- F</w:t>
+      </w:r>
+      <w:r>
+        <w:rPr>
+          <w:color w:val="000000" w:themeColor="text1"/>
+          <w:sz w:val="44"/>
+          <w:szCs w:val="44"/>
+        </w:rPr>
+        <w:t xml:space="preserve">or </w:t>
+      </w:r>
+      <w:r>
+        <w:rPr>
+          <w:color w:val="000000" w:themeColor="text1"/>
+          <w:sz w:val="44"/>
+          <w:szCs w:val="44"/>
+        </w:rPr>
+        <w:t>write</w:t>
+      </w:r>
+      <w:r>
+        <w:rPr>
+          <w:color w:val="000000" w:themeColor="text1"/>
+          <w:sz w:val="44"/>
+          <w:szCs w:val="44"/>
+        </w:rPr>
+        <w:t xml:space="preserve"> operations :</w:t>
+      </w:r>
+    </w:p>
+    <w:p>
+      <w:pPr>
+        <w:tabs>
+          <w:tab w:val="left" w:pos="1150"/>
+        </w:tabs>
+        <w:rPr>
+          <w:color w:val="000000" w:themeColor="text1"/>
+          <w:sz w:val="44"/>
+          <w:szCs w:val="44"/>
+        </w:rPr>
+      </w:pPr>
+      <w:r>
+        <w:rPr>
+          <w:color w:val="000000" w:themeColor="text1"/>
+          <w:sz w:val="44"/>
+          <w:szCs w:val="44"/>
+        </w:rPr>
+        <w:t>Prevent data duplication using normalization that can cause a lot of conflicts , performance issues , extra storge space for unnecessary data.</w:t>
+      </w:r>
+    </w:p>
+    <w:p>
+      <w:pPr>
+        <w:tabs>
+          <w:tab w:val="left" w:pos="1150"/>
+        </w:tabs>
+        <w:rPr>
+          <w:color w:val="000000" w:themeColor="text1"/>
+          <w:sz w:val="44"/>
+          <w:szCs w:val="44"/>
+        </w:rPr>
+      </w:pPr>
+      <w:r>
+        <w:rPr>
+          <w:color w:val="000000" w:themeColor="text1"/>
+          <w:sz w:val="44"/>
+          <w:szCs w:val="44"/>
+        </w:rPr>
+        <w:t xml:space="preserve">For example : </w:t>
+      </w:r>
+      <w:r>
+        <w:rPr>
+          <w:color w:val="000000" w:themeColor="text1"/>
+          <w:sz w:val="44"/>
+          <w:szCs w:val="44"/>
+        </w:rPr>
+        <w:br/>
+        <w:t>imagine our e-commerce database consist of only single table called orders table contain every thing.</w:t>
+      </w:r>
+    </w:p>
+    <w:p>
+      <w:pPr>
+        <w:tabs>
+          <w:tab w:val="left" w:pos="1150"/>
+        </w:tabs>
+        <w:rPr>
+          <w:color w:val="000000" w:themeColor="text1"/>
+          <w:sz w:val="44"/>
+          <w:szCs w:val="44"/>
+        </w:rPr>
+      </w:pPr>
+      <w:r>
+        <w:rPr>
+          <w:color w:val="000000" w:themeColor="text1"/>
+          <w:sz w:val="44"/>
+          <w:szCs w:val="44"/>
+        </w:rPr>
+        <w:t>Our client want to update or change his name , in denormalization database , the update command need to loop on all rows to update our client name.</w:t>
+      </w:r>
+    </w:p>
+    <w:p>
+      <w:pPr>
+        <w:tabs>
+          <w:tab w:val="left" w:pos="1150"/>
+        </w:tabs>
+        <w:rPr>
+          <w:color w:val="000000" w:themeColor="text1"/>
+          <w:sz w:val="44"/>
+          <w:szCs w:val="44"/>
+        </w:rPr>
+      </w:pPr>
+      <w:r>
+        <w:rPr>
+          <w:noProof/>
+          <w:color w:val="000000" w:themeColor="text1"/>
+          <w:sz w:val="44"/>
+          <w:szCs w:val="44"/>
+        </w:rPr>
+        <w:drawing>
+          <wp:inline distT="0" distB="0" distL="0" distR="0" wp14:anchorId="0E5DCDA7" wp14:editId="6A0BA293">
+            <wp:extent cx="5943600" cy="3568700"/>
+            <wp:effectExtent l="0" t="0" r="0" b="0"/>
+            <wp:docPr id="988318714" name="Picture 17"/>
+            <wp:cNvGraphicFramePr>
+              <a:graphicFrameLocks xmlns:a="http://schemas.openxmlformats.org/drawingml/2006/main" noChangeAspect="1"/>
+            </wp:cNvGraphicFramePr>
+            <a:graphic xmlns:a="http://schemas.openxmlformats.org/drawingml/2006/main">
+              <a:graphicData uri="http://schemas.openxmlformats.org/drawingml/2006/picture">
+                <pic:pic xmlns:pic="http://schemas.openxmlformats.org/drawingml/2006/picture">
+                  <pic:nvPicPr>
+                    <pic:cNvPr id="988318714" name="Picture 988318714"/>
+                    <pic:cNvPicPr/>
+                  </pic:nvPicPr>
+                  <pic:blipFill>
+                    <a:blip r:embed="rId13" cstate="print">
+                      <a:extLst>
+                        <a:ext uri="{28A0092B-C50C-407E-A947-70E740481C1C}">
+                          <a14:useLocalDpi xmlns:a14="http://schemas.microsoft.com/office/drawing/2010/main" val="0"/>
+                        </a:ext>
+                      </a:extLst>
+                    </a:blip>
+                    <a:stretch>
+                      <a:fillRect/>
+                    </a:stretch>
+                  </pic:blipFill>
+                  <pic:spPr>
+                    <a:xfrm>
+                      <a:off x="0" y="0"/>
+                      <a:ext cx="5943600" cy="3568700"/>
+                    </a:xfrm>
+                    <a:prstGeom prst="rect">
+                      <a:avLst/>
+                    </a:prstGeom>
+                  </pic:spPr>
+                </pic:pic>
+              </a:graphicData>
+            </a:graphic>
+          </wp:inline>
+        </w:drawing>
+      </w:r>
+    </w:p>
+    <w:p>
+      <w:pPr>
+        <w:tabs>
+          <w:tab w:val="left" w:pos="1150"/>
+        </w:tabs>
+      </w:pPr>
+    </w:p>
+    <w:p>
+      <w:pPr>
+        <w:tabs>
+          <w:tab w:val="left" w:pos="1150"/>
+        </w:tabs>
+        <w:rPr>
+          <w:color w:val="000000" w:themeColor="text1"/>
+          <w:sz w:val="44"/>
+          <w:szCs w:val="44"/>
+        </w:rPr>
+      </w:pPr>
+      <w:r>
+        <w:rPr>
+          <w:color w:val="000000" w:themeColor="text1"/>
+          <w:sz w:val="44"/>
+          <w:szCs w:val="44"/>
+        </w:rPr>
+        <w:lastRenderedPageBreak/>
+        <w:t>But when database apply normalization , we need only to update single row , and any join query with this table or row will reflect the new updated value immediately.</w:t>
+      </w:r>
+    </w:p>
+    <w:p>
+      <w:pPr>
+        <w:tabs>
+          <w:tab w:val="left" w:pos="1150"/>
+        </w:tabs>
+        <w:rPr>
+          <w:color w:val="000000" w:themeColor="text1"/>
+          <w:sz w:val="44"/>
+          <w:szCs w:val="44"/>
+        </w:rPr>
+      </w:pPr>
+      <w:r>
+        <w:rPr>
+          <w:noProof/>
+          <w:color w:val="000000" w:themeColor="text1"/>
+          <w:sz w:val="44"/>
+          <w:szCs w:val="44"/>
+        </w:rPr>
+        <w:drawing>
+          <wp:inline distT="0" distB="0" distL="0" distR="0" wp14:anchorId="5F156A8D" wp14:editId="089C5B7E">
+            <wp:extent cx="5943600" cy="6540500"/>
+            <wp:effectExtent l="0" t="0" r="0" b="0"/>
+            <wp:docPr id="1985238898" name="Picture 18" descr="A close-up of a document&#10;&#10;Description automatically generated"/>
+            <wp:cNvGraphicFramePr>
+              <a:graphicFrameLocks xmlns:a="http://schemas.openxmlformats.org/drawingml/2006/main" noChangeAspect="1"/>
+            </wp:cNvGraphicFramePr>
+            <a:graphic xmlns:a="http://schemas.openxmlformats.org/drawingml/2006/main">
+              <a:graphicData uri="http://schemas.openxmlformats.org/drawingml/2006/picture">
+                <pic:pic xmlns:pic="http://schemas.openxmlformats.org/drawingml/2006/picture">
+                  <pic:nvPicPr>
+                    <pic:cNvPr id="1985238898" name="Picture 18" descr="A close-up of a document&#10;&#10;Description automatically generated"/>
+                    <pic:cNvPicPr/>
+                  </pic:nvPicPr>
+                  <pic:blipFill>
+                    <a:blip r:embed="rId14" cstate="print">
+                      <a:extLst>
+                        <a:ext uri="{28A0092B-C50C-407E-A947-70E740481C1C}">
+                          <a14:useLocalDpi xmlns:a14="http://schemas.microsoft.com/office/drawing/2010/main" val="0"/>
+                        </a:ext>
+                      </a:extLst>
+                    </a:blip>
+                    <a:stretch>
+                      <a:fillRect/>
+                    </a:stretch>
+                  </pic:blipFill>
+                  <pic:spPr>
+                    <a:xfrm>
+                      <a:off x="0" y="0"/>
+                      <a:ext cx="5943600" cy="6540500"/>
+                    </a:xfrm>
+                    <a:prstGeom prst="rect">
+                      <a:avLst/>
+                    </a:prstGeom>
+                  </pic:spPr>
+                </pic:pic>
+              </a:graphicData>
+            </a:graphic>
+          </wp:inline>
+        </w:drawing>
+      </w:r>
+    </w:p>
+    <w:p>
+      <w:pPr>
+        <w:tabs>
+          <w:tab w:val="left" w:pos="1150"/>
+        </w:tabs>
+        <w:rPr>
+          <w:b/>
+          <w:bCs/>
+          <w:color w:val="C00000"/>
+          <w:sz w:val="44"/>
+          <w:szCs w:val="44"/>
+        </w:rPr>
+      </w:pPr>
+      <w:r>
+        <w:rPr>
+          <w:b/>
+          <w:bCs/>
+          <w:color w:val="C00000"/>
+          <w:sz w:val="44"/>
+          <w:szCs w:val="44"/>
+        </w:rPr>
+        <w:lastRenderedPageBreak/>
+        <w:t>Is normalization responsibility for database or developers ?</w:t>
+      </w:r>
+    </w:p>
+    <w:p>
+      <w:pPr>
+        <w:tabs>
+          <w:tab w:val="left" w:pos="1150"/>
+        </w:tabs>
+        <w:rPr>
+          <w:color w:val="000000" w:themeColor="text1"/>
+          <w:sz w:val="44"/>
+          <w:szCs w:val="44"/>
+        </w:rPr>
+      </w:pPr>
+      <w:r>
+        <w:rPr>
+          <w:color w:val="000000" w:themeColor="text1"/>
+          <w:sz w:val="44"/>
+          <w:szCs w:val="44"/>
+        </w:rPr>
+        <w:t xml:space="preserve">Most of SQL Databases properties like </w:t>
+      </w:r>
+      <w:r>
+        <w:rPr>
+          <w:color w:val="000000" w:themeColor="text1"/>
+          <w:sz w:val="44"/>
+          <w:szCs w:val="44"/>
+        </w:rPr>
+        <w:t xml:space="preserve">ACID , Join query , data integrity are </w:t>
+      </w:r>
+      <w:r>
+        <w:rPr>
+          <w:color w:val="000000" w:themeColor="text1"/>
+          <w:sz w:val="44"/>
+          <w:szCs w:val="44"/>
+        </w:rPr>
+        <w:t>responsibility</w:t>
+      </w:r>
+      <w:r>
+        <w:rPr>
+          <w:color w:val="000000" w:themeColor="text1"/>
+          <w:sz w:val="44"/>
+          <w:szCs w:val="44"/>
+        </w:rPr>
+        <w:t xml:space="preserve"> of database or RDBMS.</w:t>
+      </w:r>
+    </w:p>
+    <w:p>
+      <w:pPr>
+        <w:tabs>
+          <w:tab w:val="left" w:pos="1150"/>
+        </w:tabs>
+        <w:rPr>
+          <w:color w:val="000000" w:themeColor="text1"/>
+          <w:sz w:val="44"/>
+          <w:szCs w:val="44"/>
+        </w:rPr>
+      </w:pPr>
+      <w:r>
+        <w:rPr>
+          <w:color w:val="000000" w:themeColor="text1"/>
+          <w:sz w:val="44"/>
+          <w:szCs w:val="44"/>
+        </w:rPr>
+        <w:t xml:space="preserve">But normalization is </w:t>
+      </w:r>
+      <w:r>
+        <w:rPr>
+          <w:color w:val="000000" w:themeColor="text1"/>
+          <w:sz w:val="44"/>
+          <w:szCs w:val="44"/>
+        </w:rPr>
+        <w:t>responsibility</w:t>
+      </w:r>
+      <w:r>
+        <w:rPr>
+          <w:color w:val="000000" w:themeColor="text1"/>
+          <w:sz w:val="44"/>
+          <w:szCs w:val="44"/>
+        </w:rPr>
+        <w:t xml:space="preserve"> o developers and their design.</w:t>
+      </w:r>
+    </w:p>
+    <w:p>
+      <w:pPr>
+        <w:tabs>
+          <w:tab w:val="left" w:pos="1150"/>
+        </w:tabs>
+        <w:rPr>
+          <w:b/>
+          <w:bCs/>
+          <w:color w:val="C00000"/>
+          <w:sz w:val="44"/>
+          <w:szCs w:val="44"/>
+        </w:rPr>
+      </w:pPr>
+      <w:r>
+        <w:rPr>
+          <w:b/>
+          <w:bCs/>
+          <w:color w:val="C00000"/>
+          <w:sz w:val="44"/>
+          <w:szCs w:val="44"/>
+        </w:rPr>
+        <w:t xml:space="preserve">Is </w:t>
+      </w:r>
+      <w:r>
+        <w:rPr>
+          <w:b/>
+          <w:bCs/>
+          <w:color w:val="C00000"/>
+          <w:sz w:val="44"/>
+          <w:szCs w:val="44"/>
+        </w:rPr>
+        <w:t>De</w:t>
+      </w:r>
+      <w:r>
+        <w:rPr>
+          <w:b/>
+          <w:bCs/>
+          <w:color w:val="C00000"/>
+          <w:sz w:val="44"/>
+          <w:szCs w:val="44"/>
+        </w:rPr>
+        <w:t>normalization</w:t>
+      </w:r>
+      <w:r>
+        <w:rPr>
+          <w:b/>
+          <w:bCs/>
+          <w:color w:val="C00000"/>
+          <w:sz w:val="44"/>
+          <w:szCs w:val="44"/>
+        </w:rPr>
+        <w:t xml:space="preserve"> always bad </w:t>
+      </w:r>
+      <w:r>
+        <w:rPr>
+          <w:b/>
+          <w:bCs/>
+          <w:color w:val="C00000"/>
+          <w:sz w:val="44"/>
+          <w:szCs w:val="44"/>
+        </w:rPr>
+        <w:t>?</w:t>
+      </w:r>
+    </w:p>
+    <w:p>
+      <w:pPr>
+        <w:tabs>
+          <w:tab w:val="left" w:pos="1150"/>
+        </w:tabs>
+        <w:rPr>
+          <w:color w:val="000000" w:themeColor="text1"/>
+          <w:sz w:val="44"/>
+          <w:szCs w:val="44"/>
+        </w:rPr>
+      </w:pPr>
+      <w:r>
+        <w:rPr>
+          <w:color w:val="000000" w:themeColor="text1"/>
+          <w:sz w:val="44"/>
+          <w:szCs w:val="44"/>
+        </w:rPr>
+        <w:t>In some cases denormalization can be good but developers must take care of the effect sides of it.</w:t>
+      </w:r>
+    </w:p>
+    <w:p>
+      <w:pPr>
+        <w:tabs>
+          <w:tab w:val="left" w:pos="1150"/>
+        </w:tabs>
+        <w:rPr>
+          <w:color w:val="000000" w:themeColor="text1"/>
+          <w:sz w:val="44"/>
+          <w:szCs w:val="44"/>
+        </w:rPr>
+      </w:pPr>
+      <w:r>
+        <w:rPr>
+          <w:color w:val="000000" w:themeColor="text1"/>
+          <w:sz w:val="44"/>
+          <w:szCs w:val="44"/>
+        </w:rPr>
+        <w:t xml:space="preserve"> D</w:t>
+      </w:r>
+      <w:r>
+        <w:rPr>
+          <w:color w:val="000000" w:themeColor="text1"/>
+          <w:sz w:val="44"/>
+          <w:szCs w:val="44"/>
+        </w:rPr>
+        <w:t>enormalization</w:t>
+      </w:r>
+      <w:r>
+        <w:rPr>
+          <w:color w:val="000000" w:themeColor="text1"/>
+          <w:sz w:val="44"/>
+          <w:szCs w:val="44"/>
+        </w:rPr>
+        <w:t xml:space="preserve"> can good for :</w:t>
+      </w:r>
+      <w:r>
+        <w:rPr>
+          <w:color w:val="000000" w:themeColor="text1"/>
+          <w:sz w:val="44"/>
+          <w:szCs w:val="44"/>
+        </w:rPr>
+        <w:br/>
+        <w:t>1- some business cases for historical data :</w:t>
+      </w:r>
+      <w:r>
+        <w:rPr>
+          <w:color w:val="000000" w:themeColor="text1"/>
+          <w:sz w:val="44"/>
+          <w:szCs w:val="44"/>
+        </w:rPr>
+        <w:br/>
+        <w:t>if you note in our database design Products table has column called CurrentUnitPrice and OrderItems Table has column called UnitPrice , this because product price can change on the future , the old orders with this product must keep the old price.</w:t>
+      </w:r>
+    </w:p>
+    <w:p>
+      <w:pPr>
+        <w:tabs>
+          <w:tab w:val="left" w:pos="1150"/>
+        </w:tabs>
+        <w:rPr>
+          <w:color w:val="000000" w:themeColor="text1"/>
+          <w:sz w:val="44"/>
+          <w:szCs w:val="44"/>
+        </w:rPr>
+      </w:pPr>
+      <w:r>
+        <w:rPr>
+          <w:color w:val="000000" w:themeColor="text1"/>
+          <w:sz w:val="44"/>
+          <w:szCs w:val="44"/>
+        </w:rPr>
+        <w:t>2</w:t>
+      </w:r>
+      <w:r>
+        <w:rPr>
+          <w:color w:val="000000" w:themeColor="text1"/>
+          <w:sz w:val="44"/>
+          <w:szCs w:val="44"/>
+        </w:rPr>
+        <w:t xml:space="preserve">- </w:t>
+      </w:r>
+      <w:r>
+        <w:rPr>
+          <w:color w:val="000000" w:themeColor="text1"/>
+          <w:sz w:val="44"/>
+          <w:szCs w:val="44"/>
+        </w:rPr>
+        <w:t xml:space="preserve">solve performance issues when your query has a depth or a lot of joins , you can duplicate the column on one of the </w:t>
+      </w:r>
+      <w:r>
+        <w:rPr>
+          <w:color w:val="000000" w:themeColor="text1"/>
+          <w:sz w:val="44"/>
+          <w:szCs w:val="44"/>
+        </w:rPr>
+        <w:t xml:space="preserve">highest level table in join </w:t>
+      </w:r>
+      <w:r>
+        <w:rPr>
+          <w:color w:val="000000" w:themeColor="text1"/>
+          <w:sz w:val="44"/>
+          <w:szCs w:val="44"/>
+        </w:rPr>
+        <w:lastRenderedPageBreak/>
+        <w:t xml:space="preserve">query and prevent join with that low level table , </w:t>
+      </w:r>
+      <w:r>
+        <w:rPr>
+          <w:b/>
+          <w:bCs/>
+          <w:color w:val="000000" w:themeColor="text1"/>
+          <w:sz w:val="44"/>
+          <w:szCs w:val="44"/>
+        </w:rPr>
+        <w:t>this solution can be good when your duplicated column is rarely updated</w:t>
+      </w:r>
+      <w:r>
+        <w:rPr>
+          <w:color w:val="000000" w:themeColor="text1"/>
+          <w:sz w:val="44"/>
+          <w:szCs w:val="44"/>
+        </w:rPr>
+        <w:t>.</w:t>
+      </w:r>
+    </w:p>
+    <w:p>
+      <w:pPr>
+        <w:tabs>
+          <w:tab w:val="left" w:pos="1150"/>
+        </w:tabs>
+        <w:rPr>
+          <w:color w:val="000000" w:themeColor="text1"/>
+          <w:sz w:val="44"/>
+          <w:szCs w:val="44"/>
+        </w:rPr>
+      </w:pPr>
+      <w:r>
+        <w:rPr>
+          <w:b/>
+          <w:bCs/>
+          <w:color w:val="000000" w:themeColor="text1"/>
+          <w:sz w:val="44"/>
+          <w:szCs w:val="44"/>
+        </w:rPr>
+        <w:t>in general this solution must be used only in a very necessary cases and must not be common in your database.</w:t>
+      </w:r>
+    </w:p>
+    <w:p>
+      <w:pPr>
+        <w:tabs>
+          <w:tab w:val="left" w:pos="1150"/>
+        </w:tabs>
+        <w:rPr>
+          <w:b/>
+          <w:bCs/>
+          <w:color w:val="C00000"/>
+          <w:sz w:val="44"/>
+          <w:szCs w:val="44"/>
+        </w:rPr>
+      </w:pPr>
+    </w:p>
+    <w:p>
+      <w:pPr>
+        <w:tabs>
+          <w:tab w:val="left" w:pos="1150"/>
+        </w:tabs>
+        <w:rPr>
+          <w:color w:val="000000" w:themeColor="text1"/>
+          <w:sz w:val="44"/>
+          <w:szCs w:val="44"/>
+        </w:rPr>
+      </w:pPr>
+    </w:p>
+    <w:p>
+      <w:pPr>
+        <w:tabs>
+          <w:tab w:val="left" w:pos="1150"/>
+        </w:tabs>
+        <w:rPr>
+          <w:color w:val="000000" w:themeColor="text1"/>
+          <w:sz w:val="44"/>
+          <w:szCs w:val="44"/>
+        </w:rPr>
+      </w:pPr>
+    </w:p>
+    <w:p>
+      <w:pPr>
+        <w:tabs>
+          <w:tab w:val="left" w:pos="1150"/>
+        </w:tabs>
+        <w:rPr>
+          <w:color w:val="000000" w:themeColor="text1"/>
+          <w:sz w:val="44"/>
+          <w:szCs w:val="44"/>
+        </w:rPr>
+      </w:pPr>
+    </w:p>
+    <w:p>
+      <w:pPr>
+        <w:tabs>
+          <w:tab w:val="left" w:pos="1150"/>
+        </w:tabs>
+      </w:pPr>
+      <w:r>
+        <w:rPr>
+          <w:color w:val="000000" w:themeColor="text1"/>
+          <w:sz w:val="44"/>
+          <w:szCs w:val="44"/>
+        </w:rPr>
+        <w:t xml:space="preserve"> </w:t>
+      </w:r>
     </w:p>
     <w:p>
       <w:pPr>
@@ -1047,6 +3759,390 @@
 <file path=word/numbering.xml><?xml version="1.0" encoding="utf-8"?>
 <w:numbering xmlns:wpc="http://schemas.microsoft.com/office/word/2010/wordprocessingCanvas" xmlns:cx="http://schemas.microsoft.com/office/drawing/2014/chartex" xmlns:cx1="http://schemas.microsoft.com/office/drawing/2015/9/8/chartex" xmlns:cx2="http://schemas.microsoft.com/office/drawing/2015/10/21/chartex" xmlns:cx3="http://schemas.microsoft.com/office/drawing/2016/5/9/chartex" xmlns:cx4="http://schemas.microsoft.com/office/drawing/2016/5/10/chartex" xmlns:cx5="http://schemas.microsoft.com/office/drawing/2016/5/11/chartex" xmlns:cx6="http://schemas.microsoft.com/office/drawing/2016/5/12/chartex" xmlns:cx7="http://schemas.microsoft.com/office/drawing/2016/5/13/chartex" xmlns:cx8="http://schemas.microsoft.com/office/drawing/2016/5/14/chartex" xmlns:mc="http://schemas.openxmlformats.org/markup-compatibility/2006" xmlns:aink="http://schemas.microsoft.com/office/drawing/2016/ink" xmlns:am3d="http://schemas.microsoft.com/office/drawing/2017/model3d" xmlns:o="urn:schemas-microsoft-com:office:office" xmlns:oel="http://schemas.microsoft.com/office/2019/extlst" xmlns:r="http://schemas.openxmlformats.org/officeDocument/2006/relationships" xmlns:m="http://schemas.openxmlformats.org/officeDocument/2006/math" xmlns:v="urn:schemas-microsoft-com:vml" xmlns:wp14="http://schemas.microsoft.com/office/word/2010/wordprocessingDrawing" xmlns:wp="http://schemas.openxmlformats.org/drawingml/2006/wordprocessingDrawing" xmlns:w10="urn:schemas-microsoft-com:office:word" xmlns:w="http://schemas.openxmlformats.org/wordprocessingml/2006/main" xmlns:w14="http://schemas.microsoft.com/office/word/2010/wordml" xmlns:w15="http://schemas.microsoft.com/office/word/2012/wordml" xmlns:w16cex="http://schemas.microsoft.com/office/word/2018/wordml/cex" xmlns:w16cid="http://schemas.microsoft.com/office/word/2016/wordml/cid" xmlns:w16="http://schemas.microsoft.com/office/word/2018/wordml" xmlns:w16sdtdh="http://schemas.microsoft.com/office/word/2020/wordml/sdtdatahash" xmlns:w16se="http://schemas.microsoft.com/office/word/2015/wordml/symex" xmlns:wpg="http://schemas.microsoft.com/office/word/2010/wordprocessingGroup" xmlns:wpi="http://schemas.microsoft.com/office/word/2010/wordprocessingInk" xmlns:wne="http://schemas.microsoft.com/office/word/2006/wordml" xmlns:wps="http://schemas.microsoft.com/office/word/2010/wordprocessingShape" mc:Ignorable="w14 w15 w16se w16cid w16 w16cex w16sdtdh wp14">
   <w:abstractNum w:abstractNumId="0" w15:restartNumberingAfterBreak="0">
+    <w:nsid w:val="0C7D383E"/>
+    <w:multiLevelType w:val="hybridMultilevel"/>
+    <w:tmpl w:val="C4966C14"/>
+    <w:lvl w:ilvl="0" w:tplc="D5F8479E">
+      <w:start w:val="1"/>
+      <w:numFmt w:val="decimal"/>
+      <w:lvlText w:val="%1-"/>
+      <w:lvlJc w:val="left"/>
+      <w:pPr>
+        <w:ind w:left="820" w:hanging="460"/>
+      </w:pPr>
+      <w:rPr>
+        <w:rFonts w:hint="default"/>
+      </w:rPr>
+    </w:lvl>
+    <w:lvl w:ilvl="1" w:tplc="04090019" w:tentative="1">
+      <w:start w:val="1"/>
+      <w:numFmt w:val="lowerLetter"/>
+      <w:lvlText w:val="%2."/>
+      <w:lvlJc w:val="left"/>
+      <w:pPr>
+        <w:ind w:left="1440" w:hanging="360"/>
+      </w:pPr>
+    </w:lvl>
+    <w:lvl w:ilvl="2" w:tplc="0409001B" w:tentative="1">
+      <w:start w:val="1"/>
+      <w:numFmt w:val="lowerRoman"/>
+      <w:lvlText w:val="%3."/>
+      <w:lvlJc w:val="right"/>
+      <w:pPr>
+        <w:ind w:left="2160" w:hanging="180"/>
+      </w:pPr>
+    </w:lvl>
+    <w:lvl w:ilvl="3" w:tplc="0409000F" w:tentative="1">
+      <w:start w:val="1"/>
+      <w:numFmt w:val="decimal"/>
+      <w:lvlText w:val="%4."/>
+      <w:lvlJc w:val="left"/>
+      <w:pPr>
+        <w:ind w:left="2880" w:hanging="360"/>
+      </w:pPr>
+    </w:lvl>
+    <w:lvl w:ilvl="4" w:tplc="04090019" w:tentative="1">
+      <w:start w:val="1"/>
+      <w:numFmt w:val="lowerLetter"/>
+      <w:lvlText w:val="%5."/>
+      <w:lvlJc w:val="left"/>
+      <w:pPr>
+        <w:ind w:left="3600" w:hanging="360"/>
+      </w:pPr>
+    </w:lvl>
+    <w:lvl w:ilvl="5" w:tplc="0409001B" w:tentative="1">
+      <w:start w:val="1"/>
+      <w:numFmt w:val="lowerRoman"/>
+      <w:lvlText w:val="%6."/>
+      <w:lvlJc w:val="right"/>
+      <w:pPr>
+        <w:ind w:left="4320" w:hanging="180"/>
+      </w:pPr>
+    </w:lvl>
+    <w:lvl w:ilvl="6" w:tplc="0409000F" w:tentative="1">
+      <w:start w:val="1"/>
+      <w:numFmt w:val="decimal"/>
+      <w:lvlText w:val="%7."/>
+      <w:lvlJc w:val="left"/>
+      <w:pPr>
+        <w:ind w:left="5040" w:hanging="360"/>
+      </w:pPr>
+    </w:lvl>
+    <w:lvl w:ilvl="7" w:tplc="04090019" w:tentative="1">
+      <w:start w:val="1"/>
+      <w:numFmt w:val="lowerLetter"/>
+      <w:lvlText w:val="%8."/>
+      <w:lvlJc w:val="left"/>
+      <w:pPr>
+        <w:ind w:left="5760" w:hanging="360"/>
+      </w:pPr>
+    </w:lvl>
+    <w:lvl w:ilvl="8" w:tplc="0409001B" w:tentative="1">
+      <w:start w:val="1"/>
+      <w:numFmt w:val="lowerRoman"/>
+      <w:lvlText w:val="%9."/>
+      <w:lvlJc w:val="right"/>
+      <w:pPr>
+        <w:ind w:left="6480" w:hanging="180"/>
+      </w:pPr>
+    </w:lvl>
+  </w:abstractNum>
+  <w:abstractNum w:abstractNumId="1" w15:restartNumberingAfterBreak="0">
+    <w:nsid w:val="0E2E3637"/>
+    <w:multiLevelType w:val="hybridMultilevel"/>
+    <w:tmpl w:val="54141086"/>
+    <w:lvl w:ilvl="0" w:tplc="6C3E222C">
+      <w:start w:val="1"/>
+      <w:numFmt w:val="decimal"/>
+      <w:lvlText w:val="%1-"/>
+      <w:lvlJc w:val="left"/>
+      <w:pPr>
+        <w:ind w:left="720" w:hanging="360"/>
+      </w:pPr>
+      <w:rPr>
+        <w:rFonts w:hint="default"/>
+        <w:color w:val="000000" w:themeColor="text1"/>
+        <w:sz w:val="44"/>
+      </w:rPr>
+    </w:lvl>
+    <w:lvl w:ilvl="1" w:tplc="04090019" w:tentative="1">
+      <w:start w:val="1"/>
+      <w:numFmt w:val="lowerLetter"/>
+      <w:lvlText w:val="%2."/>
+      <w:lvlJc w:val="left"/>
+      <w:pPr>
+        <w:ind w:left="1440" w:hanging="360"/>
+      </w:pPr>
+    </w:lvl>
+    <w:lvl w:ilvl="2" w:tplc="0409001B" w:tentative="1">
+      <w:start w:val="1"/>
+      <w:numFmt w:val="lowerRoman"/>
+      <w:lvlText w:val="%3."/>
+      <w:lvlJc w:val="right"/>
+      <w:pPr>
+        <w:ind w:left="2160" w:hanging="180"/>
+      </w:pPr>
+    </w:lvl>
+    <w:lvl w:ilvl="3" w:tplc="0409000F" w:tentative="1">
+      <w:start w:val="1"/>
+      <w:numFmt w:val="decimal"/>
+      <w:lvlText w:val="%4."/>
+      <w:lvlJc w:val="left"/>
+      <w:pPr>
+        <w:ind w:left="2880" w:hanging="360"/>
+      </w:pPr>
+    </w:lvl>
+    <w:lvl w:ilvl="4" w:tplc="04090019" w:tentative="1">
+      <w:start w:val="1"/>
+      <w:numFmt w:val="lowerLetter"/>
+      <w:lvlText w:val="%5."/>
+      <w:lvlJc w:val="left"/>
+      <w:pPr>
+        <w:ind w:left="3600" w:hanging="360"/>
+      </w:pPr>
+    </w:lvl>
+    <w:lvl w:ilvl="5" w:tplc="0409001B" w:tentative="1">
+      <w:start w:val="1"/>
+      <w:numFmt w:val="lowerRoman"/>
+      <w:lvlText w:val="%6."/>
+      <w:lvlJc w:val="right"/>
+      <w:pPr>
+        <w:ind w:left="4320" w:hanging="180"/>
+      </w:pPr>
+    </w:lvl>
+    <w:lvl w:ilvl="6" w:tplc="0409000F" w:tentative="1">
+      <w:start w:val="1"/>
+      <w:numFmt w:val="decimal"/>
+      <w:lvlText w:val="%7."/>
+      <w:lvlJc w:val="left"/>
+      <w:pPr>
+        <w:ind w:left="5040" w:hanging="360"/>
+      </w:pPr>
+    </w:lvl>
+    <w:lvl w:ilvl="7" w:tplc="04090019" w:tentative="1">
+      <w:start w:val="1"/>
+      <w:numFmt w:val="lowerLetter"/>
+      <w:lvlText w:val="%8."/>
+      <w:lvlJc w:val="left"/>
+      <w:pPr>
+        <w:ind w:left="5760" w:hanging="360"/>
+      </w:pPr>
+    </w:lvl>
+    <w:lvl w:ilvl="8" w:tplc="0409001B" w:tentative="1">
+      <w:start w:val="1"/>
+      <w:numFmt w:val="lowerRoman"/>
+      <w:lvlText w:val="%9."/>
+      <w:lvlJc w:val="right"/>
+      <w:pPr>
+        <w:ind w:left="6480" w:hanging="180"/>
+      </w:pPr>
+    </w:lvl>
+  </w:abstractNum>
+  <w:abstractNum w:abstractNumId="2" w15:restartNumberingAfterBreak="0">
+    <w:nsid w:val="14E413E0"/>
+    <w:multiLevelType w:val="hybridMultilevel"/>
+    <w:tmpl w:val="3AD8C712"/>
+    <w:lvl w:ilvl="0" w:tplc="96C0E7AC">
+      <w:start w:val="1"/>
+      <w:numFmt w:val="bullet"/>
+      <w:lvlText w:val="-"/>
+      <w:lvlJc w:val="left"/>
+      <w:pPr>
+        <w:ind w:left="720" w:hanging="360"/>
+      </w:pPr>
+      <w:rPr>
+        <w:rFonts w:ascii="Roboto" w:eastAsia="Roboto" w:hAnsi="Roboto" w:cstheme="minorBidi" w:hint="default"/>
+      </w:rPr>
+    </w:lvl>
+    <w:lvl w:ilvl="1" w:tplc="04090003" w:tentative="1">
+      <w:start w:val="1"/>
+      <w:numFmt w:val="bullet"/>
+      <w:lvlText w:val="o"/>
+      <w:lvlJc w:val="left"/>
+      <w:pPr>
+        <w:ind w:left="1440" w:hanging="360"/>
+      </w:pPr>
+      <w:rPr>
+        <w:rFonts w:ascii="Courier New" w:hAnsi="Courier New" w:cs="Courier New" w:hint="default"/>
+      </w:rPr>
+    </w:lvl>
+    <w:lvl w:ilvl="2" w:tplc="04090005" w:tentative="1">
+      <w:start w:val="1"/>
+      <w:numFmt w:val="bullet"/>
+      <w:lvlText w:val=""/>
+      <w:lvlJc w:val="left"/>
+      <w:pPr>
+        <w:ind w:left="2160" w:hanging="360"/>
+      </w:pPr>
+      <w:rPr>
+        <w:rFonts w:ascii="Wingdings" w:hAnsi="Wingdings" w:hint="default"/>
+      </w:rPr>
+    </w:lvl>
+    <w:lvl w:ilvl="3" w:tplc="04090001" w:tentative="1">
+      <w:start w:val="1"/>
+      <w:numFmt w:val="bullet"/>
+      <w:lvlText w:val=""/>
+      <w:lvlJc w:val="left"/>
+      <w:pPr>
+        <w:ind w:left="2880" w:hanging="360"/>
+      </w:pPr>
+      <w:rPr>
+        <w:rFonts w:ascii="Symbol" w:hAnsi="Symbol" w:hint="default"/>
+      </w:rPr>
+    </w:lvl>
+    <w:lvl w:ilvl="4" w:tplc="04090003" w:tentative="1">
+      <w:start w:val="1"/>
+      <w:numFmt w:val="bullet"/>
+      <w:lvlText w:val="o"/>
+      <w:lvlJc w:val="left"/>
+      <w:pPr>
+        <w:ind w:left="3600" w:hanging="360"/>
+      </w:pPr>
+      <w:rPr>
+        <w:rFonts w:ascii="Courier New" w:hAnsi="Courier New" w:cs="Courier New" w:hint="default"/>
+      </w:rPr>
+    </w:lvl>
+    <w:lvl w:ilvl="5" w:tplc="04090005" w:tentative="1">
+      <w:start w:val="1"/>
+      <w:numFmt w:val="bullet"/>
+      <w:lvlText w:val=""/>
+      <w:lvlJc w:val="left"/>
+      <w:pPr>
+        <w:ind w:left="4320" w:hanging="360"/>
+      </w:pPr>
+      <w:rPr>
+        <w:rFonts w:ascii="Wingdings" w:hAnsi="Wingdings" w:hint="default"/>
+      </w:rPr>
+    </w:lvl>
+    <w:lvl w:ilvl="6" w:tplc="04090001" w:tentative="1">
+      <w:start w:val="1"/>
+      <w:numFmt w:val="bullet"/>
+      <w:lvlText w:val=""/>
+      <w:lvlJc w:val="left"/>
+      <w:pPr>
+        <w:ind w:left="5040" w:hanging="360"/>
+      </w:pPr>
+      <w:rPr>
+        <w:rFonts w:ascii="Symbol" w:hAnsi="Symbol" w:hint="default"/>
+      </w:rPr>
+    </w:lvl>
+    <w:lvl w:ilvl="7" w:tplc="04090003" w:tentative="1">
+      <w:start w:val="1"/>
+      <w:numFmt w:val="bullet"/>
+      <w:lvlText w:val="o"/>
+      <w:lvlJc w:val="left"/>
+      <w:pPr>
+        <w:ind w:left="5760" w:hanging="360"/>
+      </w:pPr>
+      <w:rPr>
+        <w:rFonts w:ascii="Courier New" w:hAnsi="Courier New" w:cs="Courier New" w:hint="default"/>
+      </w:rPr>
+    </w:lvl>
+    <w:lvl w:ilvl="8" w:tplc="04090005" w:tentative="1">
+      <w:start w:val="1"/>
+      <w:numFmt w:val="bullet"/>
+      <w:lvlText w:val=""/>
+      <w:lvlJc w:val="left"/>
+      <w:pPr>
+        <w:ind w:left="6480" w:hanging="360"/>
+      </w:pPr>
+      <w:rPr>
+        <w:rFonts w:ascii="Wingdings" w:hAnsi="Wingdings" w:hint="default"/>
+      </w:rPr>
+    </w:lvl>
+  </w:abstractNum>
+  <w:abstractNum w:abstractNumId="3" w15:restartNumberingAfterBreak="0">
+    <w:nsid w:val="30AA17F7"/>
+    <w:multiLevelType w:val="hybridMultilevel"/>
+    <w:tmpl w:val="C91CD9CA"/>
+    <w:lvl w:ilvl="0" w:tplc="9A7E6C58">
+      <w:start w:val="1"/>
+      <w:numFmt w:val="decimal"/>
+      <w:lvlText w:val="%1-"/>
+      <w:lvlJc w:val="left"/>
+      <w:pPr>
+        <w:ind w:left="730" w:hanging="370"/>
+      </w:pPr>
+      <w:rPr>
+        <w:rFonts w:ascii="Roboto" w:hAnsi="Roboto" w:cstheme="minorBidi" w:hint="default"/>
+        <w:color w:val="000000" w:themeColor="text1"/>
+        <w:sz w:val="44"/>
+      </w:rPr>
+    </w:lvl>
+    <w:lvl w:ilvl="1" w:tplc="04090019" w:tentative="1">
+      <w:start w:val="1"/>
+      <w:numFmt w:val="lowerLetter"/>
+      <w:lvlText w:val="%2."/>
+      <w:lvlJc w:val="left"/>
+      <w:pPr>
+        <w:ind w:left="1440" w:hanging="360"/>
+      </w:pPr>
+    </w:lvl>
+    <w:lvl w:ilvl="2" w:tplc="0409001B" w:tentative="1">
+      <w:start w:val="1"/>
+      <w:numFmt w:val="lowerRoman"/>
+      <w:lvlText w:val="%3."/>
+      <w:lvlJc w:val="right"/>
+      <w:pPr>
+        <w:ind w:left="2160" w:hanging="180"/>
+      </w:pPr>
+    </w:lvl>
+    <w:lvl w:ilvl="3" w:tplc="0409000F" w:tentative="1">
+      <w:start w:val="1"/>
+      <w:numFmt w:val="decimal"/>
+      <w:lvlText w:val="%4."/>
+      <w:lvlJc w:val="left"/>
+      <w:pPr>
+        <w:ind w:left="2880" w:hanging="360"/>
+      </w:pPr>
+    </w:lvl>
+    <w:lvl w:ilvl="4" w:tplc="04090019" w:tentative="1">
+      <w:start w:val="1"/>
+      <w:numFmt w:val="lowerLetter"/>
+      <w:lvlText w:val="%5."/>
+      <w:lvlJc w:val="left"/>
+      <w:pPr>
+        <w:ind w:left="3600" w:hanging="360"/>
+      </w:pPr>
+    </w:lvl>
+    <w:lvl w:ilvl="5" w:tplc="0409001B" w:tentative="1">
+      <w:start w:val="1"/>
+      <w:numFmt w:val="lowerRoman"/>
+      <w:lvlText w:val="%6."/>
+      <w:lvlJc w:val="right"/>
+      <w:pPr>
+        <w:ind w:left="4320" w:hanging="180"/>
+      </w:pPr>
+    </w:lvl>
+    <w:lvl w:ilvl="6" w:tplc="0409000F" w:tentative="1">
+      <w:start w:val="1"/>
+      <w:numFmt w:val="decimal"/>
+      <w:lvlText w:val="%7."/>
+      <w:lvlJc w:val="left"/>
+      <w:pPr>
+        <w:ind w:left="5040" w:hanging="360"/>
+      </w:pPr>
+    </w:lvl>
+    <w:lvl w:ilvl="7" w:tplc="04090019" w:tentative="1">
+      <w:start w:val="1"/>
+      <w:numFmt w:val="lowerLetter"/>
+      <w:lvlText w:val="%8."/>
+      <w:lvlJc w:val="left"/>
+      <w:pPr>
+        <w:ind w:left="5760" w:hanging="360"/>
+      </w:pPr>
+    </w:lvl>
+    <w:lvl w:ilvl="8" w:tplc="0409001B" w:tentative="1">
+      <w:start w:val="1"/>
+      <w:numFmt w:val="lowerRoman"/>
+      <w:lvlText w:val="%9."/>
+      <w:lvlJc w:val="right"/>
+      <w:pPr>
+        <w:ind w:left="6480" w:hanging="180"/>
+      </w:pPr>
+    </w:lvl>
+  </w:abstractNum>
+  <w:abstractNum w:abstractNumId="4" w15:restartNumberingAfterBreak="0">
     <w:nsid w:val="48F35917"/>
     <w:multiLevelType w:val="multilevel"/>
     <w:tmpl w:val="00C8647C"/>
@@ -1167,8 +4263,320 @@
       </w:rPr>
     </w:lvl>
   </w:abstractNum>
+  <w:abstractNum w:abstractNumId="5" w15:restartNumberingAfterBreak="0">
+    <w:nsid w:val="549C2EE5"/>
+    <w:multiLevelType w:val="hybridMultilevel"/>
+    <w:tmpl w:val="EC24E0C0"/>
+    <w:lvl w:ilvl="0" w:tplc="FB14F454">
+      <w:start w:val="1"/>
+      <w:numFmt w:val="decimal"/>
+      <w:lvlText w:val="%1-"/>
+      <w:lvlJc w:val="left"/>
+      <w:pPr>
+        <w:ind w:left="720" w:hanging="360"/>
+      </w:pPr>
+      <w:rPr>
+        <w:rFonts w:hint="default"/>
+        <w:color w:val="000000" w:themeColor="text1"/>
+      </w:rPr>
+    </w:lvl>
+    <w:lvl w:ilvl="1" w:tplc="04090019" w:tentative="1">
+      <w:start w:val="1"/>
+      <w:numFmt w:val="lowerLetter"/>
+      <w:lvlText w:val="%2."/>
+      <w:lvlJc w:val="left"/>
+      <w:pPr>
+        <w:ind w:left="1440" w:hanging="360"/>
+      </w:pPr>
+    </w:lvl>
+    <w:lvl w:ilvl="2" w:tplc="0409001B" w:tentative="1">
+      <w:start w:val="1"/>
+      <w:numFmt w:val="lowerRoman"/>
+      <w:lvlText w:val="%3."/>
+      <w:lvlJc w:val="right"/>
+      <w:pPr>
+        <w:ind w:left="2160" w:hanging="180"/>
+      </w:pPr>
+    </w:lvl>
+    <w:lvl w:ilvl="3" w:tplc="0409000F" w:tentative="1">
+      <w:start w:val="1"/>
+      <w:numFmt w:val="decimal"/>
+      <w:lvlText w:val="%4."/>
+      <w:lvlJc w:val="left"/>
+      <w:pPr>
+        <w:ind w:left="2880" w:hanging="360"/>
+      </w:pPr>
+    </w:lvl>
+    <w:lvl w:ilvl="4" w:tplc="04090019" w:tentative="1">
+      <w:start w:val="1"/>
+      <w:numFmt w:val="lowerLetter"/>
+      <w:lvlText w:val="%5."/>
+      <w:lvlJc w:val="left"/>
+      <w:pPr>
+        <w:ind w:left="3600" w:hanging="360"/>
+      </w:pPr>
+    </w:lvl>
+    <w:lvl w:ilvl="5" w:tplc="0409001B" w:tentative="1">
+      <w:start w:val="1"/>
+      <w:numFmt w:val="lowerRoman"/>
+      <w:lvlText w:val="%6."/>
+      <w:lvlJc w:val="right"/>
+      <w:pPr>
+        <w:ind w:left="4320" w:hanging="180"/>
+      </w:pPr>
+    </w:lvl>
+    <w:lvl w:ilvl="6" w:tplc="0409000F" w:tentative="1">
+      <w:start w:val="1"/>
+      <w:numFmt w:val="decimal"/>
+      <w:lvlText w:val="%7."/>
+      <w:lvlJc w:val="left"/>
+      <w:pPr>
+        <w:ind w:left="5040" w:hanging="360"/>
+      </w:pPr>
+    </w:lvl>
+    <w:lvl w:ilvl="7" w:tplc="04090019" w:tentative="1">
+      <w:start w:val="1"/>
+      <w:numFmt w:val="lowerLetter"/>
+      <w:lvlText w:val="%8."/>
+      <w:lvlJc w:val="left"/>
+      <w:pPr>
+        <w:ind w:left="5760" w:hanging="360"/>
+      </w:pPr>
+    </w:lvl>
+    <w:lvl w:ilvl="8" w:tplc="0409001B" w:tentative="1">
+      <w:start w:val="1"/>
+      <w:numFmt w:val="lowerRoman"/>
+      <w:lvlText w:val="%9."/>
+      <w:lvlJc w:val="right"/>
+      <w:pPr>
+        <w:ind w:left="6480" w:hanging="180"/>
+      </w:pPr>
+    </w:lvl>
+  </w:abstractNum>
+  <w:abstractNum w:abstractNumId="6" w15:restartNumberingAfterBreak="0">
+    <w:nsid w:val="773030DA"/>
+    <w:multiLevelType w:val="hybridMultilevel"/>
+    <w:tmpl w:val="488EEE0A"/>
+    <w:lvl w:ilvl="0" w:tplc="BC5EFD84">
+      <w:numFmt w:val="bullet"/>
+      <w:lvlText w:val="-"/>
+      <w:lvlJc w:val="left"/>
+      <w:pPr>
+        <w:ind w:left="720" w:hanging="360"/>
+      </w:pPr>
+      <w:rPr>
+        <w:rFonts w:ascii="Roboto" w:eastAsia="Roboto" w:hAnsi="Roboto" w:cstheme="minorBidi" w:hint="default"/>
+      </w:rPr>
+    </w:lvl>
+    <w:lvl w:ilvl="1" w:tplc="04090003" w:tentative="1">
+      <w:start w:val="1"/>
+      <w:numFmt w:val="bullet"/>
+      <w:lvlText w:val="o"/>
+      <w:lvlJc w:val="left"/>
+      <w:pPr>
+        <w:ind w:left="1440" w:hanging="360"/>
+      </w:pPr>
+      <w:rPr>
+        <w:rFonts w:ascii="Courier New" w:hAnsi="Courier New" w:cs="Courier New" w:hint="default"/>
+      </w:rPr>
+    </w:lvl>
+    <w:lvl w:ilvl="2" w:tplc="04090005" w:tentative="1">
+      <w:start w:val="1"/>
+      <w:numFmt w:val="bullet"/>
+      <w:lvlText w:val=""/>
+      <w:lvlJc w:val="left"/>
+      <w:pPr>
+        <w:ind w:left="2160" w:hanging="360"/>
+      </w:pPr>
+      <w:rPr>
+        <w:rFonts w:ascii="Wingdings" w:hAnsi="Wingdings" w:hint="default"/>
+      </w:rPr>
+    </w:lvl>
+    <w:lvl w:ilvl="3" w:tplc="04090001" w:tentative="1">
+      <w:start w:val="1"/>
+      <w:numFmt w:val="bullet"/>
+      <w:lvlText w:val=""/>
+      <w:lvlJc w:val="left"/>
+      <w:pPr>
+        <w:ind w:left="2880" w:hanging="360"/>
+      </w:pPr>
+      <w:rPr>
+        <w:rFonts w:ascii="Symbol" w:hAnsi="Symbol" w:hint="default"/>
+      </w:rPr>
+    </w:lvl>
+    <w:lvl w:ilvl="4" w:tplc="04090003" w:tentative="1">
+      <w:start w:val="1"/>
+      <w:numFmt w:val="bullet"/>
+      <w:lvlText w:val="o"/>
+      <w:lvlJc w:val="left"/>
+      <w:pPr>
+        <w:ind w:left="3600" w:hanging="360"/>
+      </w:pPr>
+      <w:rPr>
+        <w:rFonts w:ascii="Courier New" w:hAnsi="Courier New" w:cs="Courier New" w:hint="default"/>
+      </w:rPr>
+    </w:lvl>
+    <w:lvl w:ilvl="5" w:tplc="04090005" w:tentative="1">
+      <w:start w:val="1"/>
+      <w:numFmt w:val="bullet"/>
+      <w:lvlText w:val=""/>
+      <w:lvlJc w:val="left"/>
+      <w:pPr>
+        <w:ind w:left="4320" w:hanging="360"/>
+      </w:pPr>
+      <w:rPr>
+        <w:rFonts w:ascii="Wingdings" w:hAnsi="Wingdings" w:hint="default"/>
+      </w:rPr>
+    </w:lvl>
+    <w:lvl w:ilvl="6" w:tplc="04090001" w:tentative="1">
+      <w:start w:val="1"/>
+      <w:numFmt w:val="bullet"/>
+      <w:lvlText w:val=""/>
+      <w:lvlJc w:val="left"/>
+      <w:pPr>
+        <w:ind w:left="5040" w:hanging="360"/>
+      </w:pPr>
+      <w:rPr>
+        <w:rFonts w:ascii="Symbol" w:hAnsi="Symbol" w:hint="default"/>
+      </w:rPr>
+    </w:lvl>
+    <w:lvl w:ilvl="7" w:tplc="04090003" w:tentative="1">
+      <w:start w:val="1"/>
+      <w:numFmt w:val="bullet"/>
+      <w:lvlText w:val="o"/>
+      <w:lvlJc w:val="left"/>
+      <w:pPr>
+        <w:ind w:left="5760" w:hanging="360"/>
+      </w:pPr>
+      <w:rPr>
+        <w:rFonts w:ascii="Courier New" w:hAnsi="Courier New" w:cs="Courier New" w:hint="default"/>
+      </w:rPr>
+    </w:lvl>
+    <w:lvl w:ilvl="8" w:tplc="04090005" w:tentative="1">
+      <w:start w:val="1"/>
+      <w:numFmt w:val="bullet"/>
+      <w:lvlText w:val=""/>
+      <w:lvlJc w:val="left"/>
+      <w:pPr>
+        <w:ind w:left="6480" w:hanging="360"/>
+      </w:pPr>
+      <w:rPr>
+        <w:rFonts w:ascii="Wingdings" w:hAnsi="Wingdings" w:hint="default"/>
+      </w:rPr>
+    </w:lvl>
+  </w:abstractNum>
+  <w:abstractNum w:abstractNumId="7" w15:restartNumberingAfterBreak="0">
+    <w:nsid w:val="77C74ED6"/>
+    <w:multiLevelType w:val="hybridMultilevel"/>
+    <w:tmpl w:val="15EA0DA4"/>
+    <w:lvl w:ilvl="0" w:tplc="F242753C">
+      <w:start w:val="1"/>
+      <w:numFmt w:val="decimal"/>
+      <w:lvlText w:val="%1."/>
+      <w:lvlJc w:val="left"/>
+      <w:pPr>
+        <w:ind w:left="1080" w:hanging="720"/>
+      </w:pPr>
+      <w:rPr>
+        <w:rFonts w:hint="default"/>
+      </w:rPr>
+    </w:lvl>
+    <w:lvl w:ilvl="1" w:tplc="04090019" w:tentative="1">
+      <w:start w:val="1"/>
+      <w:numFmt w:val="lowerLetter"/>
+      <w:lvlText w:val="%2."/>
+      <w:lvlJc w:val="left"/>
+      <w:pPr>
+        <w:ind w:left="1440" w:hanging="360"/>
+      </w:pPr>
+    </w:lvl>
+    <w:lvl w:ilvl="2" w:tplc="0409001B" w:tentative="1">
+      <w:start w:val="1"/>
+      <w:numFmt w:val="lowerRoman"/>
+      <w:lvlText w:val="%3."/>
+      <w:lvlJc w:val="right"/>
+      <w:pPr>
+        <w:ind w:left="2160" w:hanging="180"/>
+      </w:pPr>
+    </w:lvl>
+    <w:lvl w:ilvl="3" w:tplc="0409000F" w:tentative="1">
+      <w:start w:val="1"/>
+      <w:numFmt w:val="decimal"/>
+      <w:lvlText w:val="%4."/>
+      <w:lvlJc w:val="left"/>
+      <w:pPr>
+        <w:ind w:left="2880" w:hanging="360"/>
+      </w:pPr>
+    </w:lvl>
+    <w:lvl w:ilvl="4" w:tplc="04090019" w:tentative="1">
+      <w:start w:val="1"/>
+      <w:numFmt w:val="lowerLetter"/>
+      <w:lvlText w:val="%5."/>
+      <w:lvlJc w:val="left"/>
+      <w:pPr>
+        <w:ind w:left="3600" w:hanging="360"/>
+      </w:pPr>
+    </w:lvl>
+    <w:lvl w:ilvl="5" w:tplc="0409001B" w:tentative="1">
+      <w:start w:val="1"/>
+      <w:numFmt w:val="lowerRoman"/>
+      <w:lvlText w:val="%6."/>
+      <w:lvlJc w:val="right"/>
+      <w:pPr>
+        <w:ind w:left="4320" w:hanging="180"/>
+      </w:pPr>
+    </w:lvl>
+    <w:lvl w:ilvl="6" w:tplc="0409000F" w:tentative="1">
+      <w:start w:val="1"/>
+      <w:numFmt w:val="decimal"/>
+      <w:lvlText w:val="%7."/>
+      <w:lvlJc w:val="left"/>
+      <w:pPr>
+        <w:ind w:left="5040" w:hanging="360"/>
+      </w:pPr>
+    </w:lvl>
+    <w:lvl w:ilvl="7" w:tplc="04090019" w:tentative="1">
+      <w:start w:val="1"/>
+      <w:numFmt w:val="lowerLetter"/>
+      <w:lvlText w:val="%8."/>
+      <w:lvlJc w:val="left"/>
+      <w:pPr>
+        <w:ind w:left="5760" w:hanging="360"/>
+      </w:pPr>
+    </w:lvl>
+    <w:lvl w:ilvl="8" w:tplc="0409001B" w:tentative="1">
+      <w:start w:val="1"/>
+      <w:numFmt w:val="lowerRoman"/>
+      <w:lvlText w:val="%9."/>
+      <w:lvlJc w:val="right"/>
+      <w:pPr>
+        <w:ind w:left="6480" w:hanging="180"/>
+      </w:pPr>
+    </w:lvl>
+  </w:abstractNum>
   <w:num w:numId="1" w16cid:durableId="750352940">
+    <w:abstractNumId w:val="4"/>
+  </w:num>
+  <w:num w:numId="2" w16cid:durableId="517738166">
+    <w:abstractNumId w:val="6"/>
+  </w:num>
+  <w:num w:numId="3" w16cid:durableId="1044216401">
+    <w:abstractNumId w:val="2"/>
+  </w:num>
+  <w:num w:numId="4" w16cid:durableId="698627338">
+    <w:abstractNumId w:val="7"/>
+  </w:num>
+  <w:num w:numId="5" w16cid:durableId="671764440">
+    <w:abstractNumId w:val="3"/>
+  </w:num>
+  <w:num w:numId="6" w16cid:durableId="1714302721">
     <w:abstractNumId w:val="0"/>
+  </w:num>
+  <w:num w:numId="7" w16cid:durableId="1126267659">
+    <w:abstractNumId w:val="1"/>
+  </w:num>
+  <w:num w:numId="8" w16cid:durableId="1529682004">
+    <w:abstractNumId w:val="5"/>
   </w:num>
 </w:numbering>
 </file>
@@ -1686,6 +5094,17 @@
       <w:u w:val="single"/>
     </w:rPr>
   </w:style>
+  <w:style w:type="paragraph" w:styleId="ListParagraph">
+    <w:name w:val="List Paragraph"/>
+    <w:basedOn w:val="Normal"/>
+    <w:uiPriority w:val="34"/>
+    <w:qFormat/>
+    <w:rsid w:val="002B5FBF"/>
+    <w:pPr>
+      <w:ind w:left="720"/>
+      <w:contextualSpacing/>
+    </w:pPr>
+  </w:style>
 </w:styles>
 </file>
 

</xml_diff>